<commit_message>
feat : add if + mod chap all book 0->00 fr
</commit_message>
<xml_diff>
--- a/public/Books/Beloved Passion.docx
+++ b/public/Books/Beloved Passion.docx
@@ -2222,7 +2222,7 @@
           <w:rFonts w:ascii="Roboto" w:hAnsi="Roboto"/>
         </w:rPr>
         <w:pict w14:anchorId="2ED5DA1B">
-          <v:rect id="_x0000_i1050" style="width:0;height:1.5pt" o:hralign="center" o:hrstd="t" o:hrnoshade="t" o:hr="t" fillcolor="#1b1c1d" stroked="f"/>
+          <v:rect id="_x0000_i1025" style="width:0;height:1.5pt" o:hralign="center" o:hrstd="t" o:hrnoshade="t" o:hr="t" fillcolor="#1b1c1d" stroked="f"/>
         </w:pict>
       </w:r>
     </w:p>
@@ -4673,7 +4673,7 @@
           <w:rFonts w:ascii="Roboto" w:hAnsi="Roboto"/>
         </w:rPr>
         <w:pict w14:anchorId="3EDF1B76">
-          <v:rect id="_x0000_i1052" style="width:0;height:1.5pt" o:hralign="center" o:hrstd="t" o:hrnoshade="t" o:hr="t" fillcolor="#1b1c1d" stroked="f"/>
+          <v:rect id="_x0000_i1026" style="width:0;height:1.5pt" o:hralign="center" o:hrstd="t" o:hrnoshade="t" o:hr="t" fillcolor="#1b1c1d" stroked="f"/>
         </w:pict>
       </w:r>
     </w:p>
@@ -6477,7 +6477,7 @@
           <w:rFonts w:ascii="Roboto" w:hAnsi="Roboto"/>
         </w:rPr>
         <w:pict w14:anchorId="52FF4757">
-          <v:rect id="_x0000_i1096" style="width:0;height:1.5pt" o:hralign="center" o:hrstd="t" o:hrnoshade="t" o:hr="t" fillcolor="#1b1c1d" stroked="f"/>
+          <v:rect id="_x0000_i1027" style="width:0;height:1.5pt" o:hralign="center" o:hrstd="t" o:hrnoshade="t" o:hr="t" fillcolor="#1b1c1d" stroked="f"/>
         </w:pict>
       </w:r>
     </w:p>
@@ -6913,7 +6913,7 @@
           <w:rFonts w:ascii="Roboto" w:hAnsi="Roboto"/>
         </w:rPr>
         <w:pict w14:anchorId="2660C407">
-          <v:rect id="_x0000_i1097" style="width:0;height:1.5pt" o:hralign="center" o:hrstd="t" o:hrnoshade="t" o:hr="t" fillcolor="#1b1c1d" stroked="f"/>
+          <v:rect id="_x0000_i1028" style="width:0;height:1.5pt" o:hralign="center" o:hrstd="t" o:hrnoshade="t" o:hr="t" fillcolor="#1b1c1d" stroked="f"/>
         </w:pict>
       </w:r>
     </w:p>
@@ -7269,7 +7269,7 @@
           <w:rFonts w:ascii="Roboto" w:hAnsi="Roboto"/>
         </w:rPr>
         <w:pict w14:anchorId="694CF7D6">
-          <v:rect id="_x0000_i1098" style="width:0;height:1.5pt" o:hralign="center" o:hrstd="t" o:hrnoshade="t" o:hr="t" fillcolor="#1b1c1d" stroked="f"/>
+          <v:rect id="_x0000_i1029" style="width:0;height:1.5pt" o:hralign="center" o:hrstd="t" o:hrnoshade="t" o:hr="t" fillcolor="#1b1c1d" stroked="f"/>
         </w:pict>
       </w:r>
     </w:p>
@@ -8990,7 +8990,7 @@
           <w:rFonts w:ascii="Roboto" w:hAnsi="Roboto"/>
         </w:rPr>
         <w:pict w14:anchorId="7429EE38">
-          <v:rect id="_x0000_i1100" style="width:0;height:1.5pt" o:hralign="center" o:hrstd="t" o:hrnoshade="t" o:hr="t" fillcolor="#1b1c1d" stroked="f"/>
+          <v:rect id="_x0000_i1030" style="width:0;height:1.5pt" o:hralign="center" o:hrstd="t" o:hrnoshade="t" o:hr="t" fillcolor="#1b1c1d" stroked="f"/>
         </w:pict>
       </w:r>
     </w:p>
@@ -10078,6 +10078,13 @@
         </w:rPr>
         <w:t>J'ai vraiment envie de la ramener à la maison... et de jouer avec elle.</w:t>
       </w:r>
+    </w:p>
+    <w:p>
+      <w:pPr>
+        <w:rPr>
+          <w:rFonts w:ascii="Roboto" w:hAnsi="Roboto"/>
+        </w:rPr>
+      </w:pPr>
     </w:p>
     <w:p>
       <w:pPr>
@@ -10203,11 +10210,9 @@
           <w:szCs w:val="40"/>
         </w:rPr>
         <w:lastRenderedPageBreak/>
-        <w:t>Chapitre 06 : CE SOIR, JE DOIS COUCHER AVEC LOVE</w:t>
-      </w:r>
-    </w:p>
-    <w:p>
-      <w:pPr>
+        <w:t xml:space="preserve">Chapitre 06 : </w:t>
+      </w:r>
+      <w:r>
         <w:rPr>
           <w:rFonts w:ascii="Roboto" w:hAnsi="Roboto"/>
           <w:b/>
@@ -10215,7 +10220,8 @@
           <w:sz w:val="40"/>
           <w:szCs w:val="40"/>
         </w:rPr>
-      </w:pPr>
+        <w:t>ce soir, je dois coucher avec love</w:t>
+      </w:r>
     </w:p>
     <w:p>
       <w:pPr>
@@ -10234,6 +10240,17 @@
           <w:rFonts w:ascii="Roboto" w:hAnsi="Roboto"/>
           <w:b/>
           <w:bCs/>
+          <w:sz w:val="40"/>
+          <w:szCs w:val="40"/>
+        </w:rPr>
+      </w:pPr>
+    </w:p>
+    <w:p>
+      <w:pPr>
+        <w:rPr>
+          <w:rFonts w:ascii="Roboto" w:hAnsi="Roboto"/>
+          <w:b/>
+          <w:bCs/>
         </w:rPr>
       </w:pPr>
       <w:r>
@@ -29788,6 +29805,27 @@
       <w:pPr>
         <w:rPr>
           <w:rFonts w:ascii="Roboto" w:hAnsi="Roboto"/>
+        </w:rPr>
+      </w:pPr>
+    </w:p>
+    <w:p>
+      <w:pPr>
+        <w:rPr>
+          <w:rFonts w:ascii="Roboto" w:hAnsi="Roboto"/>
+        </w:rPr>
+      </w:pPr>
+    </w:p>
+    <w:p>
+      <w:pPr>
+        <w:rPr>
+          <w:rFonts w:ascii="Roboto" w:hAnsi="Roboto"/>
+        </w:rPr>
+      </w:pPr>
+    </w:p>
+    <w:p>
+      <w:pPr>
+        <w:rPr>
+          <w:rFonts w:ascii="Roboto" w:hAnsi="Roboto"/>
           <w:b/>
           <w:bCs/>
           <w:sz w:val="40"/>
@@ -29802,6 +29840,7 @@
           <w:sz w:val="40"/>
           <w:szCs w:val="40"/>
         </w:rPr>
+        <w:lastRenderedPageBreak/>
         <w:t>Chapitre 14 : Fan Service</w:t>
       </w:r>
     </w:p>
@@ -30040,6 +30079,7 @@
         <w:rPr>
           <w:rFonts w:ascii="Roboto" w:hAnsi="Roboto"/>
         </w:rPr>
+        <w:lastRenderedPageBreak/>
         <w:t>Une personne au visage doux dormait les bras croisés, jetant des regards furtifs du coin de ses yeux.</w:t>
       </w:r>
     </w:p>
@@ -30066,232 +30106,232 @@
         <w:rPr>
           <w:rFonts w:ascii="Roboto" w:hAnsi="Roboto"/>
         </w:rPr>
+        <w:t>« Love... Je ne voulais pas faire ça. Je pensais que c'était juste un oreiller... »</w:t>
+      </w:r>
+    </w:p>
+    <w:p>
+      <w:pPr>
+        <w:rPr>
+          <w:rFonts w:ascii="Roboto" w:hAnsi="Roboto"/>
+        </w:rPr>
+      </w:pPr>
+      <w:r>
+        <w:rPr>
+          <w:rFonts w:ascii="Roboto" w:hAnsi="Roboto"/>
+        </w:rPr>
+        <w:t xml:space="preserve">« Est-ce que les gens </w:t>
+      </w:r>
+      <w:proofErr w:type="spellStart"/>
+      <w:r>
+        <w:rPr>
+          <w:rFonts w:ascii="Roboto" w:hAnsi="Roboto"/>
+        </w:rPr>
+        <w:t>serrent</w:t>
+      </w:r>
+      <w:proofErr w:type="spellEnd"/>
+      <w:r>
+        <w:rPr>
+          <w:rFonts w:ascii="Roboto" w:hAnsi="Roboto"/>
+        </w:rPr>
+        <w:t xml:space="preserve"> habituellement </w:t>
+      </w:r>
+      <w:proofErr w:type="gramStart"/>
+      <w:r>
+        <w:rPr>
+          <w:rFonts w:ascii="Roboto" w:hAnsi="Roboto"/>
+        </w:rPr>
+        <w:t>les oreillers aussi fort</w:t>
+      </w:r>
+      <w:proofErr w:type="gramEnd"/>
+      <w:r>
+        <w:rPr>
+          <w:rFonts w:ascii="Roboto" w:hAnsi="Roboto"/>
+        </w:rPr>
+        <w:t xml:space="preserve"> ? »</w:t>
+      </w:r>
+    </w:p>
+    <w:p>
+      <w:pPr>
+        <w:rPr>
+          <w:rFonts w:ascii="Roboto" w:hAnsi="Roboto"/>
+        </w:rPr>
+      </w:pPr>
+      <w:r>
+        <w:rPr>
+          <w:rFonts w:ascii="Roboto" w:hAnsi="Roboto"/>
+        </w:rPr>
+        <w:t>« Mais Love, pourquoi dormais-tu dans ma chambre ? »</w:t>
+      </w:r>
+    </w:p>
+    <w:p>
+      <w:pPr>
+        <w:rPr>
+          <w:rFonts w:ascii="Roboto" w:hAnsi="Roboto"/>
+        </w:rPr>
+      </w:pPr>
+      <w:r>
+        <w:rPr>
+          <w:rFonts w:ascii="Roboto" w:hAnsi="Roboto"/>
+        </w:rPr>
+        <w:t>« Eh bien... je me suis réveillée pour aller aux toilettes. J'ai dû me tromper de chambre parce que j'étais confuse... je suppose... »</w:t>
+      </w:r>
+    </w:p>
+    <w:p>
+      <w:pPr>
+        <w:rPr>
+          <w:rFonts w:ascii="Roboto" w:hAnsi="Roboto"/>
+        </w:rPr>
+      </w:pPr>
+      <w:r>
+        <w:rPr>
+          <w:rFonts w:ascii="Roboto" w:hAnsi="Roboto"/>
+        </w:rPr>
+        <w:t>Cela sonnait comme une excuse...</w:t>
+      </w:r>
+    </w:p>
+    <w:p>
+      <w:pPr>
+        <w:rPr>
+          <w:rFonts w:ascii="Roboto" w:hAnsi="Roboto"/>
+        </w:rPr>
+      </w:pPr>
+      <w:r>
+        <w:rPr>
+          <w:rFonts w:ascii="Roboto" w:hAnsi="Roboto"/>
+        </w:rPr>
+        <w:t>Je me souviens clairement de ce moment parce qu'il était très tard quand je suis allée me coucher. Je me suis réveillée, j'ai éteint la lumière et j'ai essayé de fermer les yeux pour dormir. La fatigue me submergeait.</w:t>
+      </w:r>
+    </w:p>
+    <w:p>
+      <w:pPr>
+        <w:rPr>
+          <w:rFonts w:ascii="Roboto" w:hAnsi="Roboto"/>
+        </w:rPr>
+      </w:pPr>
+      <w:r>
+        <w:rPr>
+          <w:rFonts w:ascii="Roboto" w:hAnsi="Roboto"/>
+        </w:rPr>
+        <w:t>Après avoir passé toute la journée avec Love, j'étais secrètement effrayée aussi, parce que j'avais regardé un film d'horreur avant de dormir avec quelqu'un d'aussi doux. J'avais même peur de ma propre ombre, mais ce n'était pas aussi effrayant que l'histoire.</w:t>
+      </w:r>
+    </w:p>
+    <w:p>
+      <w:pPr>
+        <w:rPr>
+          <w:rFonts w:ascii="Roboto" w:hAnsi="Roboto"/>
+        </w:rPr>
+      </w:pPr>
+      <w:r>
+        <w:rPr>
+          <w:rFonts w:ascii="Roboto" w:hAnsi="Roboto"/>
+        </w:rPr>
+        <w:t>Le baiser...</w:t>
+      </w:r>
+    </w:p>
+    <w:p>
+      <w:pPr>
+        <w:rPr>
+          <w:rFonts w:ascii="Roboto" w:hAnsi="Roboto"/>
+        </w:rPr>
+      </w:pPr>
+      <w:r>
+        <w:rPr>
+          <w:rFonts w:ascii="Roboto" w:hAnsi="Roboto"/>
+        </w:rPr>
+        <w:t>Je savais que si je rejetais Love plus longtemps, avec sa personnalité, elle essaierait de faire n'importe quoi qui me viderait de mon énergie. Il serait plus facile d'oublier tout ça.</w:t>
+      </w:r>
+    </w:p>
+    <w:p>
+      <w:pPr>
+        <w:rPr>
+          <w:rFonts w:ascii="Roboto" w:hAnsi="Roboto"/>
+        </w:rPr>
+      </w:pPr>
+      <w:r>
+        <w:rPr>
+          <w:rFonts w:ascii="Roboto" w:hAnsi="Roboto"/>
+        </w:rPr>
+        <w:t xml:space="preserve">Mais mon corps ingrat a si bien répondu à Love qu'elle a profité de moi. Au final, le premier baiser que </w:t>
+      </w:r>
+      <w:proofErr w:type="gramStart"/>
+      <w:r>
+        <w:rPr>
+          <w:rFonts w:ascii="Roboto" w:hAnsi="Roboto"/>
+        </w:rPr>
+        <w:t>j'ai jamais</w:t>
+      </w:r>
+      <w:proofErr w:type="gramEnd"/>
+      <w:r>
+        <w:rPr>
+          <w:rFonts w:ascii="Roboto" w:hAnsi="Roboto"/>
+        </w:rPr>
+        <w:t xml:space="preserve"> donné exprès était à Love. Hein... comment en est-on arrivé là ?</w:t>
+      </w:r>
+    </w:p>
+    <w:p>
+      <w:pPr>
+        <w:rPr>
+          <w:rFonts w:ascii="Roboto" w:hAnsi="Roboto"/>
+        </w:rPr>
+      </w:pPr>
+      <w:r>
+        <w:rPr>
+          <w:rFonts w:ascii="Roboto" w:hAnsi="Roboto"/>
+        </w:rPr>
+        <w:t>De retour à la nuit dernière, quand Love a ouvert la porte et est entrée, j'ai d'abord été choquée. Que faisait-elle là si tard ? Alors j'ai fait semblant de dormir, pensant qu'elle partirait si je restais silencieuse.</w:t>
+      </w:r>
+    </w:p>
+    <w:p>
+      <w:pPr>
+        <w:rPr>
+          <w:rFonts w:ascii="Roboto" w:hAnsi="Roboto"/>
+        </w:rPr>
+      </w:pPr>
+      <w:r>
+        <w:rPr>
+          <w:rFonts w:ascii="Roboto" w:hAnsi="Roboto"/>
+        </w:rPr>
+        <w:t>Mais cela n'a pas fonctionné. Au lieu de cela, cette fille têtue est devenue encore plus espiègle. Elle a commencé par rapprocher ses lèvres pour m'embrasser, puis a envahi mon espace personnel. Même si j'ai fait du bruit pour la prévenir, Love ne s'est pas arrêtée.</w:t>
+      </w:r>
+    </w:p>
+    <w:p>
+      <w:pPr>
+        <w:rPr>
+          <w:rFonts w:ascii="Roboto" w:hAnsi="Roboto"/>
+        </w:rPr>
+      </w:pPr>
+      <w:r>
+        <w:rPr>
+          <w:rFonts w:ascii="Roboto" w:hAnsi="Roboto"/>
+        </w:rPr>
+        <w:t xml:space="preserve">Finalement, j'ai pensé que je devais faire semblant d'être réveillée et riposter. Mais heureusement, Love </w:t>
+      </w:r>
+      <w:proofErr w:type="gramStart"/>
+      <w:r>
+        <w:rPr>
+          <w:rFonts w:ascii="Roboto" w:hAnsi="Roboto"/>
+        </w:rPr>
+        <w:t>a</w:t>
+      </w:r>
+      <w:proofErr w:type="gramEnd"/>
+      <w:r>
+        <w:rPr>
+          <w:rFonts w:ascii="Roboto" w:hAnsi="Roboto"/>
+        </w:rPr>
+        <w:t xml:space="preserve"> soudainement tout arrêté. La fille au visage doux n'a rien fait de plus, elle s'est juste allongée à côté de moi. Et quelques secondes plus tard, Love s'est accidentellement endormie juste à côté de moi.</w:t>
+      </w:r>
+    </w:p>
+    <w:p>
+      <w:pPr>
+        <w:rPr>
+          <w:rFonts w:ascii="Roboto" w:hAnsi="Roboto"/>
+        </w:rPr>
+      </w:pPr>
+      <w:r>
+        <w:rPr>
+          <w:rFonts w:ascii="Roboto" w:hAnsi="Roboto"/>
+        </w:rPr>
         <w:lastRenderedPageBreak/>
-        <w:t>« Love... Je ne voulais pas faire ça. Je pensais que c'était juste un oreiller... »</w:t>
-      </w:r>
-    </w:p>
-    <w:p>
-      <w:pPr>
-        <w:rPr>
-          <w:rFonts w:ascii="Roboto" w:hAnsi="Roboto"/>
-        </w:rPr>
-      </w:pPr>
-      <w:r>
-        <w:rPr>
-          <w:rFonts w:ascii="Roboto" w:hAnsi="Roboto"/>
-        </w:rPr>
-        <w:t xml:space="preserve">« Est-ce que les gens </w:t>
-      </w:r>
-      <w:proofErr w:type="spellStart"/>
-      <w:r>
-        <w:rPr>
-          <w:rFonts w:ascii="Roboto" w:hAnsi="Roboto"/>
-        </w:rPr>
-        <w:t>serrent</w:t>
-      </w:r>
-      <w:proofErr w:type="spellEnd"/>
-      <w:r>
-        <w:rPr>
-          <w:rFonts w:ascii="Roboto" w:hAnsi="Roboto"/>
-        </w:rPr>
-        <w:t xml:space="preserve"> habituellement </w:t>
-      </w:r>
-      <w:proofErr w:type="gramStart"/>
-      <w:r>
-        <w:rPr>
-          <w:rFonts w:ascii="Roboto" w:hAnsi="Roboto"/>
-        </w:rPr>
-        <w:t>les oreillers aussi fort</w:t>
-      </w:r>
-      <w:proofErr w:type="gramEnd"/>
-      <w:r>
-        <w:rPr>
-          <w:rFonts w:ascii="Roboto" w:hAnsi="Roboto"/>
-        </w:rPr>
-        <w:t xml:space="preserve"> ? »</w:t>
-      </w:r>
-    </w:p>
-    <w:p>
-      <w:pPr>
-        <w:rPr>
-          <w:rFonts w:ascii="Roboto" w:hAnsi="Roboto"/>
-        </w:rPr>
-      </w:pPr>
-      <w:r>
-        <w:rPr>
-          <w:rFonts w:ascii="Roboto" w:hAnsi="Roboto"/>
-        </w:rPr>
-        <w:t>« Mais Love, pourquoi dormais-tu dans ma chambre ? »</w:t>
-      </w:r>
-    </w:p>
-    <w:p>
-      <w:pPr>
-        <w:rPr>
-          <w:rFonts w:ascii="Roboto" w:hAnsi="Roboto"/>
-        </w:rPr>
-      </w:pPr>
-      <w:r>
-        <w:rPr>
-          <w:rFonts w:ascii="Roboto" w:hAnsi="Roboto"/>
-        </w:rPr>
-        <w:t>« Eh bien... je me suis réveillée pour aller aux toilettes. J'ai dû me tromper de chambre parce que j'étais confuse... je suppose... »</w:t>
-      </w:r>
-    </w:p>
-    <w:p>
-      <w:pPr>
-        <w:rPr>
-          <w:rFonts w:ascii="Roboto" w:hAnsi="Roboto"/>
-        </w:rPr>
-      </w:pPr>
-      <w:r>
-        <w:rPr>
-          <w:rFonts w:ascii="Roboto" w:hAnsi="Roboto"/>
-        </w:rPr>
-        <w:t>Cela sonnait comme une excuse...</w:t>
-      </w:r>
-    </w:p>
-    <w:p>
-      <w:pPr>
-        <w:rPr>
-          <w:rFonts w:ascii="Roboto" w:hAnsi="Roboto"/>
-        </w:rPr>
-      </w:pPr>
-      <w:r>
-        <w:rPr>
-          <w:rFonts w:ascii="Roboto" w:hAnsi="Roboto"/>
-        </w:rPr>
-        <w:t>Je me souviens clairement de ce moment parce qu'il était très tard quand je suis allée me coucher. Je me suis réveillée, j'ai éteint la lumière et j'ai essayé de fermer les yeux pour dormir. La fatigue me submergeait.</w:t>
-      </w:r>
-    </w:p>
-    <w:p>
-      <w:pPr>
-        <w:rPr>
-          <w:rFonts w:ascii="Roboto" w:hAnsi="Roboto"/>
-        </w:rPr>
-      </w:pPr>
-      <w:r>
-        <w:rPr>
-          <w:rFonts w:ascii="Roboto" w:hAnsi="Roboto"/>
-        </w:rPr>
-        <w:t>Après avoir passé toute la journée avec Love, j'étais secrètement effrayée aussi, parce que j'avais regardé un film d'horreur avant de dormir avec quelqu'un d'aussi doux. J'avais même peur de ma propre ombre, mais ce n'était pas aussi effrayant que l'histoire.</w:t>
-      </w:r>
-    </w:p>
-    <w:p>
-      <w:pPr>
-        <w:rPr>
-          <w:rFonts w:ascii="Roboto" w:hAnsi="Roboto"/>
-        </w:rPr>
-      </w:pPr>
-      <w:r>
-        <w:rPr>
-          <w:rFonts w:ascii="Roboto" w:hAnsi="Roboto"/>
-        </w:rPr>
-        <w:t>Le baiser...</w:t>
-      </w:r>
-    </w:p>
-    <w:p>
-      <w:pPr>
-        <w:rPr>
-          <w:rFonts w:ascii="Roboto" w:hAnsi="Roboto"/>
-        </w:rPr>
-      </w:pPr>
-      <w:r>
-        <w:rPr>
-          <w:rFonts w:ascii="Roboto" w:hAnsi="Roboto"/>
-        </w:rPr>
-        <w:t>Je savais que si je rejetais Love plus longtemps, avec sa personnalité, elle essaierait de faire n'importe quoi qui me viderait de mon énergie. Il serait plus facile d'oublier tout ça.</w:t>
-      </w:r>
-    </w:p>
-    <w:p>
-      <w:pPr>
-        <w:rPr>
-          <w:rFonts w:ascii="Roboto" w:hAnsi="Roboto"/>
-        </w:rPr>
-      </w:pPr>
-      <w:r>
-        <w:rPr>
-          <w:rFonts w:ascii="Roboto" w:hAnsi="Roboto"/>
-        </w:rPr>
-        <w:t xml:space="preserve">Mais mon corps ingrat a si bien répondu à Love qu'elle a profité de moi. Au final, le premier baiser que </w:t>
-      </w:r>
-      <w:proofErr w:type="gramStart"/>
-      <w:r>
-        <w:rPr>
-          <w:rFonts w:ascii="Roboto" w:hAnsi="Roboto"/>
-        </w:rPr>
-        <w:t>j'ai jamais</w:t>
-      </w:r>
-      <w:proofErr w:type="gramEnd"/>
-      <w:r>
-        <w:rPr>
-          <w:rFonts w:ascii="Roboto" w:hAnsi="Roboto"/>
-        </w:rPr>
-        <w:t xml:space="preserve"> donné exprès était à Love. Hein... comment en est-on arrivé là ?</w:t>
-      </w:r>
-    </w:p>
-    <w:p>
-      <w:pPr>
-        <w:rPr>
-          <w:rFonts w:ascii="Roboto" w:hAnsi="Roboto"/>
-        </w:rPr>
-      </w:pPr>
-      <w:r>
-        <w:rPr>
-          <w:rFonts w:ascii="Roboto" w:hAnsi="Roboto"/>
-        </w:rPr>
-        <w:t>De retour à la nuit dernière, quand Love a ouvert la porte et est entrée, j'ai d'abord été choquée. Que faisait-elle là si tard ? Alors j'ai fait semblant de dormir, pensant qu'elle partirait si je restais silencieuse.</w:t>
-      </w:r>
-    </w:p>
-    <w:p>
-      <w:pPr>
-        <w:rPr>
-          <w:rFonts w:ascii="Roboto" w:hAnsi="Roboto"/>
-        </w:rPr>
-      </w:pPr>
-      <w:r>
-        <w:rPr>
-          <w:rFonts w:ascii="Roboto" w:hAnsi="Roboto"/>
-        </w:rPr>
-        <w:t>Mais cela n'a pas fonctionné. Au lieu de cela, cette fille têtue est devenue encore plus espiègle. Elle a commencé par rapprocher ses lèvres pour m'embrasser, puis a envahi mon espace personnel. Même si j'ai fait du bruit pour la prévenir, Love ne s'est pas arrêtée.</w:t>
-      </w:r>
-    </w:p>
-    <w:p>
-      <w:pPr>
-        <w:rPr>
-          <w:rFonts w:ascii="Roboto" w:hAnsi="Roboto"/>
-        </w:rPr>
-      </w:pPr>
-      <w:r>
-        <w:rPr>
-          <w:rFonts w:ascii="Roboto" w:hAnsi="Roboto"/>
-        </w:rPr>
-        <w:t xml:space="preserve">Finalement, j'ai pensé que je devais faire semblant d'être réveillée et riposter. Mais heureusement, Love </w:t>
-      </w:r>
-      <w:proofErr w:type="gramStart"/>
-      <w:r>
-        <w:rPr>
-          <w:rFonts w:ascii="Roboto" w:hAnsi="Roboto"/>
-        </w:rPr>
-        <w:t>a</w:t>
-      </w:r>
-      <w:proofErr w:type="gramEnd"/>
-      <w:r>
-        <w:rPr>
-          <w:rFonts w:ascii="Roboto" w:hAnsi="Roboto"/>
-        </w:rPr>
-        <w:t xml:space="preserve"> soudainement tout arrêté. La fille au visage doux n'a rien fait de plus, elle s'est juste allongée à côté de moi. Et quelques secondes plus tard, Love s'est accidentellement endormie juste à côté de moi.</w:t>
-      </w:r>
-    </w:p>
-    <w:p>
-      <w:pPr>
-        <w:rPr>
-          <w:rFonts w:ascii="Roboto" w:hAnsi="Roboto"/>
-        </w:rPr>
-      </w:pPr>
-      <w:r>
-        <w:rPr>
-          <w:rFonts w:ascii="Roboto" w:hAnsi="Roboto"/>
-        </w:rPr>
         <w:t>Soudain, tout ce que Love m'avait fait a traversé mon esprit, me faisant me demander. Mais à cause de l'épuisement que j'avais accumulé toute la journée, à gérer ses humeurs gâtées et ses changements, mon corps était presque brisé, j'étais juste trop fatiguée.</w:t>
       </w:r>
     </w:p>
@@ -30305,7 +30345,6 @@
         <w:rPr>
           <w:rFonts w:ascii="Roboto" w:hAnsi="Roboto"/>
         </w:rPr>
-        <w:lastRenderedPageBreak/>
         <w:t>C'était trop dur pour moi de penser à quoi que ce soit. Le faible parfum de Love me faisait me sentir très détendue. Sa respiration chaude et régulière m'a fait m'endormir. Finalement, nous nous sommes toutes les deux endormies ensemble.</w:t>
       </w:r>
     </w:p>
@@ -30556,6 +30595,7 @@
         <w:rPr>
           <w:rFonts w:ascii="Roboto" w:hAnsi="Roboto"/>
         </w:rPr>
+        <w:lastRenderedPageBreak/>
         <w:t>« Qu'est-ce qui ne va pas ? Pourquoi ne t'es-tu pas encore levée ? »</w:t>
       </w:r>
     </w:p>
@@ -30595,7 +30635,6 @@
         <w:rPr>
           <w:rFonts w:ascii="Roboto" w:hAnsi="Roboto"/>
         </w:rPr>
-        <w:lastRenderedPageBreak/>
         <w:t>J'étais si pressée que j'ai oublié jusqu'où nous devions aller. Mais qu'importe ? Nous avions cours et nous allions être en retard.</w:t>
       </w:r>
     </w:p>
@@ -30858,6 +30897,7 @@
         <w:rPr>
           <w:rFonts w:ascii="Roboto" w:hAnsi="Roboto"/>
         </w:rPr>
+        <w:lastRenderedPageBreak/>
         <w:t>Sous tous les angles, elle avait l'air complètement différente de quand elle était à la maison. La fille au visage doux portait généralement juste un soutien-gorge, couvert d'un pull à l'extérieur, et se promenait sans se sentir timide du tout.</w:t>
       </w:r>
     </w:p>
@@ -30884,217 +30924,505 @@
         <w:rPr>
           <w:rFonts w:ascii="Roboto" w:hAnsi="Roboto"/>
         </w:rPr>
+        <w:t>« Alors, tu veux porter du rouge à lèvres ? Je vais te mettre ma crème. »</w:t>
+      </w:r>
+    </w:p>
+    <w:p>
+      <w:pPr>
+        <w:rPr>
+          <w:rFonts w:ascii="Roboto" w:hAnsi="Roboto"/>
+        </w:rPr>
+      </w:pPr>
+      <w:r>
+        <w:rPr>
+          <w:rFonts w:ascii="Roboto" w:hAnsi="Roboto"/>
+        </w:rPr>
+        <w:t>« Non. »</w:t>
+      </w:r>
+    </w:p>
+    <w:p>
+      <w:pPr>
+        <w:rPr>
+          <w:rFonts w:ascii="Roboto" w:hAnsi="Roboto"/>
+        </w:rPr>
+      </w:pPr>
+      <w:r>
+        <w:rPr>
+          <w:rFonts w:ascii="Roboto" w:hAnsi="Roboto"/>
+        </w:rPr>
+        <w:t>« Hé... Je vais te le mettre. »</w:t>
+      </w:r>
+    </w:p>
+    <w:p>
+      <w:pPr>
+        <w:rPr>
+          <w:rFonts w:ascii="Roboto" w:hAnsi="Roboto"/>
+        </w:rPr>
+      </w:pPr>
+      <w:r>
+        <w:rPr>
+          <w:rFonts w:ascii="Roboto" w:hAnsi="Roboto"/>
+        </w:rPr>
+        <w:t>« Pourquoi es-tu si bruyante ? »</w:t>
+      </w:r>
+    </w:p>
+    <w:p>
+      <w:pPr>
+        <w:rPr>
+          <w:rFonts w:ascii="Roboto" w:hAnsi="Roboto"/>
+        </w:rPr>
+      </w:pPr>
+      <w:r>
+        <w:rPr>
+          <w:rFonts w:ascii="Roboto" w:hAnsi="Roboto"/>
+        </w:rPr>
+        <w:t>Même si elle se plaignait de la bouche, Love a facilement cédé. J'ai ri et j'ai marché vers l'autre personne toujours appuyée contre le cadre de la porte au même endroit.</w:t>
+      </w:r>
+    </w:p>
+    <w:p>
+      <w:pPr>
+        <w:rPr>
+          <w:rFonts w:ascii="Roboto" w:hAnsi="Roboto"/>
+        </w:rPr>
+      </w:pPr>
+      <w:r>
+        <w:rPr>
+          <w:rFonts w:ascii="Roboto" w:hAnsi="Roboto"/>
+        </w:rPr>
+        <w:t>J'ai utilisé ma main pour soulever le menton de la fille au visage doux afin que nous nous regardions au même niveau.</w:t>
+      </w:r>
+    </w:p>
+    <w:p>
+      <w:pPr>
+        <w:rPr>
+          <w:rFonts w:ascii="Roboto" w:hAnsi="Roboto"/>
+        </w:rPr>
+      </w:pPr>
+      <w:r>
+        <w:rPr>
+          <w:rFonts w:ascii="Roboto" w:hAnsi="Roboto"/>
+        </w:rPr>
+        <w:t>Si je regardais de près, elle était mignonne comme...</w:t>
+      </w:r>
+    </w:p>
+    <w:p>
+      <w:pPr>
+        <w:rPr>
+          <w:rFonts w:ascii="Roboto" w:hAnsi="Roboto"/>
+        </w:rPr>
+      </w:pPr>
+      <w:r>
+        <w:rPr>
+          <w:rFonts w:ascii="Roboto" w:hAnsi="Roboto"/>
+        </w:rPr>
+        <w:t>« Mets-le juste, sinon tu seras en retard. »</w:t>
+      </w:r>
+    </w:p>
+    <w:p>
+      <w:pPr>
+        <w:rPr>
+          <w:rFonts w:ascii="Roboto" w:hAnsi="Roboto"/>
+        </w:rPr>
+      </w:pPr>
+      <w:r>
+        <w:rPr>
+          <w:rFonts w:ascii="Roboto" w:hAnsi="Roboto"/>
+        </w:rPr>
+        <w:t>« Ah... attends. »</w:t>
+      </w:r>
+    </w:p>
+    <w:p>
+      <w:pPr>
+        <w:rPr>
+          <w:rFonts w:ascii="Roboto" w:hAnsi="Roboto"/>
+        </w:rPr>
+      </w:pPr>
+      <w:r>
+        <w:rPr>
+          <w:rFonts w:ascii="Roboto" w:hAnsi="Roboto"/>
+        </w:rPr>
+        <w:t>J'ai chassé cette pensée de ma tête et j'ai sorti mon rouge à lèvres de mon sac, prête à le mettre sur Love.</w:t>
+      </w:r>
+    </w:p>
+    <w:p>
+      <w:pPr>
+        <w:rPr>
+          <w:rFonts w:ascii="Roboto" w:hAnsi="Roboto"/>
+        </w:rPr>
+      </w:pPr>
+      <w:r>
+        <w:rPr>
+          <w:rFonts w:ascii="Roboto" w:hAnsi="Roboto"/>
+        </w:rPr>
+        <w:t>« Sois silencieuse. »</w:t>
+      </w:r>
+    </w:p>
+    <w:p>
+      <w:pPr>
+        <w:rPr>
+          <w:rFonts w:ascii="Roboto" w:hAnsi="Roboto"/>
+        </w:rPr>
+      </w:pPr>
+      <w:r>
+        <w:rPr>
+          <w:rFonts w:ascii="Roboto" w:hAnsi="Roboto"/>
+        </w:rPr>
+        <w:t>« Je ne veux pas de ce rouge à lèvres. »</w:t>
+      </w:r>
+    </w:p>
+    <w:p>
+      <w:pPr>
+        <w:rPr>
+          <w:rFonts w:ascii="Roboto" w:hAnsi="Roboto"/>
+        </w:rPr>
+      </w:pPr>
+      <w:r>
+        <w:rPr>
+          <w:rFonts w:ascii="Roboto" w:hAnsi="Roboto"/>
+        </w:rPr>
+        <w:t>« Alors quel rouge à lèvres veux-tu, Love ? Celui sur la coiffeuse ou ma crème ? »</w:t>
+      </w:r>
+    </w:p>
+    <w:p>
+      <w:pPr>
+        <w:rPr>
+          <w:rFonts w:ascii="Roboto" w:hAnsi="Roboto"/>
+        </w:rPr>
+      </w:pPr>
+      <w:r>
+        <w:rPr>
+          <w:rFonts w:ascii="Roboto" w:hAnsi="Roboto"/>
+        </w:rPr>
+        <w:t>« Allons-y. »</w:t>
+      </w:r>
+    </w:p>
+    <w:p>
+      <w:pPr>
+        <w:rPr>
+          <w:rFonts w:ascii="Roboto" w:hAnsi="Roboto"/>
+        </w:rPr>
+      </w:pPr>
+      <w:r>
+        <w:rPr>
+          <w:rFonts w:ascii="Roboto" w:hAnsi="Roboto"/>
+        </w:rPr>
+        <w:t xml:space="preserve">« Love, attends... </w:t>
+      </w:r>
+      <w:proofErr w:type="spellStart"/>
+      <w:r>
+        <w:rPr>
+          <w:rFonts w:ascii="Roboto" w:hAnsi="Roboto"/>
+        </w:rPr>
+        <w:t>Uhh</w:t>
+      </w:r>
+      <w:proofErr w:type="spellEnd"/>
+      <w:r>
+        <w:rPr>
+          <w:rFonts w:ascii="Roboto" w:hAnsi="Roboto"/>
+        </w:rPr>
+        <w:t xml:space="preserve"> !!! »</w:t>
+      </w:r>
+    </w:p>
+    <w:p>
+      <w:pPr>
+        <w:rPr>
+          <w:rFonts w:ascii="Roboto" w:hAnsi="Roboto"/>
+        </w:rPr>
+      </w:pPr>
+      <w:r>
+        <w:rPr>
+          <w:rFonts w:ascii="Roboto" w:hAnsi="Roboto"/>
+        </w:rPr>
+        <w:t>Cette personne sournoise !!</w:t>
+      </w:r>
+    </w:p>
+    <w:p>
+      <w:pPr>
+        <w:rPr>
+          <w:rFonts w:ascii="Roboto" w:hAnsi="Roboto"/>
+        </w:rPr>
+      </w:pPr>
+      <w:r>
+        <w:rPr>
+          <w:rFonts w:ascii="Roboto" w:hAnsi="Roboto"/>
+        </w:rPr>
+        <w:t>. .</w:t>
+      </w:r>
+    </w:p>
+    <w:p>
+      <w:pPr>
+        <w:rPr>
+          <w:rFonts w:ascii="Roboto" w:hAnsi="Roboto"/>
+        </w:rPr>
+      </w:pPr>
+      <w:r>
+        <w:rPr>
+          <w:rFonts w:ascii="Roboto" w:hAnsi="Roboto"/>
+        </w:rPr>
+        <w:t>Sur le chemin de l'université, Love, qui ressemblait à une poupée de tableau de bord, n'a pas dit un mot pendant tout le trajet, contrairement à quand elle était au condo.</w:t>
+      </w:r>
+    </w:p>
+    <w:p>
+      <w:pPr>
+        <w:rPr>
+          <w:rFonts w:ascii="Roboto" w:hAnsi="Roboto"/>
+        </w:rPr>
+      </w:pPr>
+      <w:r>
+        <w:rPr>
+          <w:rFonts w:ascii="Roboto" w:hAnsi="Roboto"/>
+        </w:rPr>
+        <w:t>Maintenant, elle était assise tranquillement, utilisant ses doigts fins et beaux pour glisser sur son téléphone avec un écran plus qu'à moitié cassé. D'une certaine manière, elle ne comprenait pas comment elle pouvait encore l'utiliser comme ça. Cela semblait être un modèle plus récent aussi.</w:t>
+      </w:r>
+    </w:p>
+    <w:p>
+      <w:pPr>
+        <w:rPr>
+          <w:rFonts w:ascii="Roboto" w:hAnsi="Roboto"/>
+        </w:rPr>
+      </w:pPr>
+      <w:r>
+        <w:rPr>
+          <w:rFonts w:ascii="Roboto" w:hAnsi="Roboto"/>
+        </w:rPr>
+        <w:t>Chaque fois que je demandais,</w:t>
+      </w:r>
+    </w:p>
+    <w:p>
+      <w:pPr>
+        <w:rPr>
+          <w:rFonts w:ascii="Roboto" w:hAnsi="Roboto"/>
+        </w:rPr>
+      </w:pPr>
+      <w:r>
+        <w:rPr>
+          <w:rFonts w:ascii="Roboto" w:hAnsi="Roboto"/>
+        </w:rPr>
         <w:lastRenderedPageBreak/>
-        <w:t>« Alors, tu veux porter du rouge à lèvres ? Je vais te mettre ma crème. »</w:t>
-      </w:r>
-    </w:p>
-    <w:p>
-      <w:pPr>
-        <w:rPr>
-          <w:rFonts w:ascii="Roboto" w:hAnsi="Roboto"/>
-        </w:rPr>
-      </w:pPr>
-      <w:r>
-        <w:rPr>
-          <w:rFonts w:ascii="Roboto" w:hAnsi="Roboto"/>
-        </w:rPr>
-        <w:t>« Non. »</w:t>
-      </w:r>
-    </w:p>
-    <w:p>
-      <w:pPr>
-        <w:rPr>
-          <w:rFonts w:ascii="Roboto" w:hAnsi="Roboto"/>
-        </w:rPr>
-      </w:pPr>
-      <w:r>
-        <w:rPr>
-          <w:rFonts w:ascii="Roboto" w:hAnsi="Roboto"/>
-        </w:rPr>
-        <w:t>« Hé... Je vais te le mettre. »</w:t>
-      </w:r>
-    </w:p>
-    <w:p>
-      <w:pPr>
-        <w:rPr>
-          <w:rFonts w:ascii="Roboto" w:hAnsi="Roboto"/>
-        </w:rPr>
-      </w:pPr>
-      <w:r>
-        <w:rPr>
-          <w:rFonts w:ascii="Roboto" w:hAnsi="Roboto"/>
-        </w:rPr>
-        <w:t>« Pourquoi es-tu si bruyante ? »</w:t>
-      </w:r>
-    </w:p>
-    <w:p>
-      <w:pPr>
-        <w:rPr>
-          <w:rFonts w:ascii="Roboto" w:hAnsi="Roboto"/>
-        </w:rPr>
-      </w:pPr>
-      <w:r>
-        <w:rPr>
-          <w:rFonts w:ascii="Roboto" w:hAnsi="Roboto"/>
-        </w:rPr>
-        <w:t>Même si elle se plaignait de la bouche, Love a facilement cédé. J'ai ri et j'ai marché vers l'autre personne toujours appuyée contre le cadre de la porte au même endroit.</w:t>
-      </w:r>
-    </w:p>
-    <w:p>
-      <w:pPr>
-        <w:rPr>
-          <w:rFonts w:ascii="Roboto" w:hAnsi="Roboto"/>
-        </w:rPr>
-      </w:pPr>
-      <w:r>
-        <w:rPr>
-          <w:rFonts w:ascii="Roboto" w:hAnsi="Roboto"/>
-        </w:rPr>
-        <w:t>J'ai utilisé ma main pour soulever le menton de la fille au visage doux afin que nous nous regardions au même niveau.</w:t>
-      </w:r>
-    </w:p>
-    <w:p>
-      <w:pPr>
-        <w:rPr>
-          <w:rFonts w:ascii="Roboto" w:hAnsi="Roboto"/>
-        </w:rPr>
-      </w:pPr>
-      <w:r>
-        <w:rPr>
-          <w:rFonts w:ascii="Roboto" w:hAnsi="Roboto"/>
-        </w:rPr>
-        <w:t>Si je regardais de près, elle était mignonne comme...</w:t>
-      </w:r>
-    </w:p>
-    <w:p>
-      <w:pPr>
-        <w:rPr>
-          <w:rFonts w:ascii="Roboto" w:hAnsi="Roboto"/>
-        </w:rPr>
-      </w:pPr>
-      <w:r>
-        <w:rPr>
-          <w:rFonts w:ascii="Roboto" w:hAnsi="Roboto"/>
-        </w:rPr>
-        <w:t>« Mets-le juste, sinon tu seras en retard. »</w:t>
-      </w:r>
-    </w:p>
-    <w:p>
-      <w:pPr>
-        <w:rPr>
-          <w:rFonts w:ascii="Roboto" w:hAnsi="Roboto"/>
-        </w:rPr>
-      </w:pPr>
-      <w:r>
-        <w:rPr>
-          <w:rFonts w:ascii="Roboto" w:hAnsi="Roboto"/>
-        </w:rPr>
-        <w:t>« Ah... attends. »</w:t>
-      </w:r>
-    </w:p>
-    <w:p>
-      <w:pPr>
-        <w:rPr>
-          <w:rFonts w:ascii="Roboto" w:hAnsi="Roboto"/>
-        </w:rPr>
-      </w:pPr>
-      <w:r>
-        <w:rPr>
-          <w:rFonts w:ascii="Roboto" w:hAnsi="Roboto"/>
-        </w:rPr>
-        <w:t>J'ai chassé cette pensée de ma tête et j'ai sorti mon rouge à lèvres de mon sac, prête à le mettre sur Love.</w:t>
-      </w:r>
-    </w:p>
-    <w:p>
-      <w:pPr>
-        <w:rPr>
-          <w:rFonts w:ascii="Roboto" w:hAnsi="Roboto"/>
-        </w:rPr>
-      </w:pPr>
-      <w:r>
-        <w:rPr>
-          <w:rFonts w:ascii="Roboto" w:hAnsi="Roboto"/>
-        </w:rPr>
-        <w:t>« Sois silencieuse. »</w:t>
-      </w:r>
-    </w:p>
-    <w:p>
-      <w:pPr>
-        <w:rPr>
-          <w:rFonts w:ascii="Roboto" w:hAnsi="Roboto"/>
-        </w:rPr>
-      </w:pPr>
-      <w:r>
-        <w:rPr>
-          <w:rFonts w:ascii="Roboto" w:hAnsi="Roboto"/>
-        </w:rPr>
-        <w:t>« Je ne veux pas de ce rouge à lèvres. »</w:t>
-      </w:r>
-    </w:p>
-    <w:p>
-      <w:pPr>
-        <w:rPr>
-          <w:rFonts w:ascii="Roboto" w:hAnsi="Roboto"/>
-        </w:rPr>
-      </w:pPr>
-      <w:r>
-        <w:rPr>
-          <w:rFonts w:ascii="Roboto" w:hAnsi="Roboto"/>
-        </w:rPr>
-        <w:t>« Alors quel rouge à lèvres veux-tu, Love ? Celui sur la coiffeuse ou ma crème ? »</w:t>
-      </w:r>
-    </w:p>
-    <w:p>
-      <w:pPr>
-        <w:rPr>
-          <w:rFonts w:ascii="Roboto" w:hAnsi="Roboto"/>
-        </w:rPr>
-      </w:pPr>
-      <w:r>
-        <w:rPr>
-          <w:rFonts w:ascii="Roboto" w:hAnsi="Roboto"/>
-        </w:rPr>
-        <w:t>« Allons-y. »</w:t>
-      </w:r>
-    </w:p>
-    <w:p>
-      <w:pPr>
-        <w:rPr>
-          <w:rFonts w:ascii="Roboto" w:hAnsi="Roboto"/>
-        </w:rPr>
-      </w:pPr>
-      <w:r>
-        <w:rPr>
-          <w:rFonts w:ascii="Roboto" w:hAnsi="Roboto"/>
-        </w:rPr>
-        <w:t xml:space="preserve">« Love, attends... </w:t>
+        <w:t>« L'écran de ton téléphone est gravement endommagé. Tu ne penses pas à le réparer ou à en acheter un nouveau ? »</w:t>
+      </w:r>
+    </w:p>
+    <w:p>
+      <w:pPr>
+        <w:rPr>
+          <w:rFonts w:ascii="Roboto" w:hAnsi="Roboto"/>
+        </w:rPr>
+      </w:pPr>
+      <w:r>
+        <w:rPr>
+          <w:rFonts w:ascii="Roboto" w:hAnsi="Roboto"/>
+        </w:rPr>
+        <w:t xml:space="preserve">« </w:t>
       </w:r>
       <w:proofErr w:type="spellStart"/>
       <w:r>
         <w:rPr>
           <w:rFonts w:ascii="Roboto" w:hAnsi="Roboto"/>
         </w:rPr>
-        <w:t>Uhh</w:t>
+        <w:t>Umm</w:t>
       </w:r>
       <w:proofErr w:type="spellEnd"/>
       <w:r>
         <w:rPr>
           <w:rFonts w:ascii="Roboto" w:hAnsi="Roboto"/>
         </w:rPr>
-        <w:t xml:space="preserve"> !!! »</w:t>
-      </w:r>
-    </w:p>
-    <w:p>
-      <w:pPr>
-        <w:rPr>
-          <w:rFonts w:ascii="Roboto" w:hAnsi="Roboto"/>
-        </w:rPr>
-      </w:pPr>
-      <w:r>
-        <w:rPr>
-          <w:rFonts w:ascii="Roboto" w:hAnsi="Roboto"/>
-        </w:rPr>
-        <w:t>Cette personne sournoise !!</w:t>
+        <w:t>... je ne l'utilise pas beaucoup. »</w:t>
+      </w:r>
+    </w:p>
+    <w:p>
+      <w:pPr>
+        <w:rPr>
+          <w:rFonts w:ascii="Roboto" w:hAnsi="Roboto"/>
+        </w:rPr>
+      </w:pPr>
+      <w:r>
+        <w:rPr>
+          <w:rFonts w:ascii="Roboto" w:hAnsi="Roboto"/>
+        </w:rPr>
+        <w:t>« Contrairement à toi, qui es si soignée et jolie. »</w:t>
+      </w:r>
+    </w:p>
+    <w:p>
+      <w:pPr>
+        <w:rPr>
+          <w:rFonts w:ascii="Roboto" w:hAnsi="Roboto"/>
+        </w:rPr>
+      </w:pPr>
+      <w:r>
+        <w:rPr>
+          <w:rFonts w:ascii="Roboto" w:hAnsi="Roboto"/>
+        </w:rPr>
+        <w:t>Elle n'a pas répondu, elle a juste regardé calmement l'écran du téléphone et a soupiré doucement.</w:t>
+      </w:r>
+    </w:p>
+    <w:p>
+      <w:pPr>
+        <w:rPr>
+          <w:rFonts w:ascii="Roboto" w:hAnsi="Roboto"/>
+        </w:rPr>
+      </w:pPr>
+      <w:r>
+        <w:rPr>
+          <w:rFonts w:ascii="Roboto" w:hAnsi="Roboto"/>
+        </w:rPr>
+        <w:t>« Love. »</w:t>
+      </w:r>
+    </w:p>
+    <w:p>
+      <w:pPr>
+        <w:rPr>
+          <w:rFonts w:ascii="Roboto" w:hAnsi="Roboto"/>
+        </w:rPr>
+      </w:pPr>
+      <w:r>
+        <w:rPr>
+          <w:rFonts w:ascii="Roboto" w:hAnsi="Roboto"/>
+        </w:rPr>
+        <w:t>« Hein ? »</w:t>
+      </w:r>
+    </w:p>
+    <w:p>
+      <w:pPr>
+        <w:rPr>
+          <w:rFonts w:ascii="Roboto" w:hAnsi="Roboto"/>
+        </w:rPr>
+      </w:pPr>
+      <w:r>
+        <w:rPr>
+          <w:rFonts w:ascii="Roboto" w:hAnsi="Roboto"/>
+        </w:rPr>
+        <w:t xml:space="preserve">« Répare-le ou </w:t>
+      </w:r>
+      <w:proofErr w:type="gramStart"/>
+      <w:r>
+        <w:rPr>
+          <w:rFonts w:ascii="Roboto" w:hAnsi="Roboto"/>
+        </w:rPr>
+        <w:t>achète-en</w:t>
+      </w:r>
+      <w:proofErr w:type="gramEnd"/>
+      <w:r>
+        <w:rPr>
+          <w:rFonts w:ascii="Roboto" w:hAnsi="Roboto"/>
+        </w:rPr>
+        <w:t xml:space="preserve"> un nouveau. Love, c'est cher. »</w:t>
+      </w:r>
+    </w:p>
+    <w:p>
+      <w:pPr>
+        <w:rPr>
+          <w:rFonts w:ascii="Roboto" w:hAnsi="Roboto"/>
+        </w:rPr>
+      </w:pPr>
+      <w:r>
+        <w:rPr>
+          <w:rFonts w:ascii="Roboto" w:hAnsi="Roboto"/>
+        </w:rPr>
+        <w:t>« Pas besoin... »</w:t>
+      </w:r>
+    </w:p>
+    <w:p>
+      <w:pPr>
+        <w:rPr>
+          <w:rFonts w:ascii="Roboto" w:hAnsi="Roboto"/>
+        </w:rPr>
+      </w:pPr>
+      <w:r>
+        <w:rPr>
+          <w:rFonts w:ascii="Roboto" w:hAnsi="Roboto"/>
+        </w:rPr>
+        <w:t>« C'est dangereux. Le verre brisé pourrait te blesser la main. »</w:t>
+      </w:r>
+    </w:p>
+    <w:p>
+      <w:pPr>
+        <w:rPr>
+          <w:rFonts w:ascii="Roboto" w:hAnsi="Roboto"/>
+        </w:rPr>
+      </w:pPr>
+      <w:r>
+        <w:rPr>
+          <w:rFonts w:ascii="Roboto" w:hAnsi="Roboto"/>
+        </w:rPr>
+        <w:t>« Assez, BB. Je ne veux pas... »</w:t>
+      </w:r>
+    </w:p>
+    <w:p>
+      <w:pPr>
+        <w:rPr>
+          <w:rFonts w:ascii="Roboto" w:hAnsi="Roboto"/>
+        </w:rPr>
+      </w:pPr>
+      <w:r>
+        <w:rPr>
+          <w:rFonts w:ascii="Roboto" w:hAnsi="Roboto"/>
+        </w:rPr>
+        <w:t>« Pour que tu puisses discuter avec n'importe qui confortablement. Si tes parents envoient des messages, tu peux répondre... »</w:t>
+      </w:r>
+    </w:p>
+    <w:p>
+      <w:pPr>
+        <w:rPr>
+          <w:rFonts w:ascii="Roboto" w:hAnsi="Roboto"/>
+        </w:rPr>
+      </w:pPr>
+      <w:r>
+        <w:rPr>
+          <w:rFonts w:ascii="Roboto" w:hAnsi="Roboto"/>
+        </w:rPr>
+        <w:t>« Je t'ai dit d'arrêter. Tu ne comprends pas ?! »</w:t>
+      </w:r>
+    </w:p>
+    <w:p>
+      <w:pPr>
+        <w:rPr>
+          <w:rFonts w:ascii="Roboto" w:hAnsi="Roboto"/>
+        </w:rPr>
+      </w:pPr>
+      <w:r>
+        <w:rPr>
+          <w:rFonts w:ascii="Roboto" w:hAnsi="Roboto"/>
+        </w:rPr>
+        <w:t>« Oui... »</w:t>
+      </w:r>
+    </w:p>
+    <w:p>
+      <w:pPr>
+        <w:rPr>
+          <w:rFonts w:ascii="Roboto" w:hAnsi="Roboto"/>
+        </w:rPr>
+      </w:pPr>
+      <w:r>
+        <w:rPr>
+          <w:rFonts w:ascii="Roboto" w:hAnsi="Roboto"/>
+        </w:rPr>
+        <w:t>Avant, tout allait bien, mais soudain, l'humeur de Love a fait des hauts et des bas. Puis le silence est revenu, la tension a rempli la voiture tout le long du trajet.</w:t>
+      </w:r>
+    </w:p>
+    <w:p>
+      <w:pPr>
+        <w:rPr>
+          <w:rFonts w:ascii="Roboto" w:hAnsi="Roboto"/>
+        </w:rPr>
+      </w:pPr>
+      <w:r>
+        <w:rPr>
+          <w:rFonts w:ascii="Roboto" w:hAnsi="Roboto"/>
+        </w:rPr>
+        <w:t>J'ai conduit la voiture jusqu'à la partie la plus éloignée du parking, cherchant un coin caché parce que je ne voulais pas que quiconque voie que nous étions ensemble.</w:t>
+      </w:r>
+    </w:p>
+    <w:p>
+      <w:pPr>
+        <w:rPr>
+          <w:rFonts w:ascii="Roboto" w:hAnsi="Roboto"/>
+        </w:rPr>
+      </w:pPr>
+      <w:r>
+        <w:rPr>
+          <w:rFonts w:ascii="Roboto" w:hAnsi="Roboto"/>
+        </w:rPr>
+        <w:t>L'atmosphère étant toujours tendue et Love silencieuse, son visage inexpressif, je ne savais pas quoi faire. Alors j'ai pris mon sac, je lui ai rendu les clés de la voiture et je suis sortie tranquillement. Je me sentais un peu blessée moi-même. Je voulais vraiment bien faire, alors pourquoi devais-je être si contrariée ?</w:t>
       </w:r>
     </w:p>
     <w:p>
@@ -31120,86 +31448,73 @@
         <w:rPr>
           <w:rFonts w:ascii="Roboto" w:hAnsi="Roboto"/>
         </w:rPr>
-        <w:t>Sur le chemin de l'université, Love, qui ressemblait à une poupée de tableau de bord, n'a pas dit un mot pendant tout le trajet, contrairement à quand elle était au condo.</w:t>
-      </w:r>
-    </w:p>
-    <w:p>
-      <w:pPr>
-        <w:rPr>
-          <w:rFonts w:ascii="Roboto" w:hAnsi="Roboto"/>
-        </w:rPr>
-      </w:pPr>
-      <w:r>
-        <w:rPr>
-          <w:rFonts w:ascii="Roboto" w:hAnsi="Roboto"/>
-        </w:rPr>
-        <w:t>Maintenant, elle était assise tranquillement, utilisant ses doigts fins et beaux pour glisser sur son téléphone avec un écran plus qu'à moitié cassé. D'une certaine manière, elle ne comprenait pas comment elle pouvait encore l'utiliser comme ça. Cela semblait être un modèle plus récent aussi.</w:t>
-      </w:r>
-    </w:p>
-    <w:p>
-      <w:pPr>
-        <w:rPr>
-          <w:rFonts w:ascii="Roboto" w:hAnsi="Roboto"/>
-        </w:rPr>
-      </w:pPr>
-      <w:r>
-        <w:rPr>
-          <w:rFonts w:ascii="Roboto" w:hAnsi="Roboto"/>
-        </w:rPr>
-        <w:t>Chaque fois que je demandais,</w:t>
-      </w:r>
-    </w:p>
-    <w:p>
-      <w:pPr>
-        <w:rPr>
-          <w:rFonts w:ascii="Roboto" w:hAnsi="Roboto"/>
-        </w:rPr>
-      </w:pPr>
-      <w:r>
-        <w:rPr>
-          <w:rFonts w:ascii="Roboto" w:hAnsi="Roboto"/>
-        </w:rPr>
-        <w:t>« L'écran de ton téléphone est gravement endommagé. Tu ne penses pas à le réparer ou à en acheter un nouveau ? »</w:t>
-      </w:r>
-    </w:p>
-    <w:p>
-      <w:pPr>
-        <w:rPr>
-          <w:rFonts w:ascii="Roboto" w:hAnsi="Roboto"/>
-        </w:rPr>
-      </w:pPr>
-      <w:r>
-        <w:rPr>
-          <w:rFonts w:ascii="Roboto" w:hAnsi="Roboto"/>
-        </w:rPr>
-        <w:t xml:space="preserve">« </w:t>
+        <w:t>« Wow, wow, wow !! Notre belle fille est là ! »</w:t>
+      </w:r>
+    </w:p>
+    <w:p>
+      <w:pPr>
+        <w:rPr>
+          <w:rFonts w:ascii="Roboto" w:hAnsi="Roboto"/>
+        </w:rPr>
+      </w:pPr>
+      <w:r>
+        <w:rPr>
+          <w:rFonts w:ascii="Roboto" w:hAnsi="Roboto"/>
+        </w:rPr>
+        <w:t>« Comment ça va, les amis ? »</w:t>
+      </w:r>
+    </w:p>
+    <w:p>
+      <w:pPr>
+        <w:rPr>
+          <w:rFonts w:ascii="Roboto" w:hAnsi="Roboto"/>
+        </w:rPr>
+      </w:pPr>
+      <w:r>
+        <w:rPr>
+          <w:rFonts w:ascii="Roboto" w:hAnsi="Roboto"/>
+        </w:rPr>
+        <w:t>« Salut BB, ta peau a l'air plus lumineuse. Bien sûr... Ton aura de riche se voit vraiment. »</w:t>
+      </w:r>
+    </w:p>
+    <w:p>
+      <w:pPr>
+        <w:rPr>
+          <w:rFonts w:ascii="Roboto" w:hAnsi="Roboto"/>
+        </w:rPr>
+      </w:pPr>
+      <w:r>
+        <w:rPr>
+          <w:rFonts w:ascii="Roboto" w:hAnsi="Roboto"/>
+        </w:rPr>
+        <w:t xml:space="preserve">« Ne parle pas trop, </w:t>
       </w:r>
       <w:proofErr w:type="spellStart"/>
       <w:r>
         <w:rPr>
           <w:rFonts w:ascii="Roboto" w:hAnsi="Roboto"/>
         </w:rPr>
-        <w:t>Umm</w:t>
+        <w:t>Fern</w:t>
       </w:r>
       <w:proofErr w:type="spellEnd"/>
       <w:r>
         <w:rPr>
           <w:rFonts w:ascii="Roboto" w:hAnsi="Roboto"/>
         </w:rPr>
-        <w:t>... je ne l'utilise pas beaucoup. »</w:t>
-      </w:r>
-    </w:p>
-    <w:p>
-      <w:pPr>
-        <w:rPr>
-          <w:rFonts w:ascii="Roboto" w:hAnsi="Roboto"/>
-        </w:rPr>
-      </w:pPr>
-      <w:r>
-        <w:rPr>
-          <w:rFonts w:ascii="Roboto" w:hAnsi="Roboto"/>
-        </w:rPr>
-        <w:t>« Contrairement à toi, qui es si soignée et jolie. »</w:t>
+        <w:t>. J'ai toujours été comme ça. »</w:t>
+      </w:r>
+    </w:p>
+    <w:p>
+      <w:pPr>
+        <w:rPr>
+          <w:rFonts w:ascii="Roboto" w:hAnsi="Roboto"/>
+        </w:rPr>
+      </w:pPr>
+      <w:r>
+        <w:rPr>
+          <w:rFonts w:ascii="Roboto" w:hAnsi="Roboto"/>
+        </w:rPr>
+        <w:t>« Oh ! Parce que tu es généralement très jolie et riche, n'est-ce pas ? Excuse-moi. »</w:t>
       </w:r>
     </w:p>
     <w:p>
@@ -31213,242 +31528,7 @@
           <w:rFonts w:ascii="Roboto" w:hAnsi="Roboto"/>
         </w:rPr>
         <w:lastRenderedPageBreak/>
-        <w:t>Elle n'a pas répondu, elle a juste regardé calmement l'écran du téléphone et a soupiré doucement.</w:t>
-      </w:r>
-    </w:p>
-    <w:p>
-      <w:pPr>
-        <w:rPr>
-          <w:rFonts w:ascii="Roboto" w:hAnsi="Roboto"/>
-        </w:rPr>
-      </w:pPr>
-      <w:r>
-        <w:rPr>
-          <w:rFonts w:ascii="Roboto" w:hAnsi="Roboto"/>
-        </w:rPr>
-        <w:t>« Love. »</w:t>
-      </w:r>
-    </w:p>
-    <w:p>
-      <w:pPr>
-        <w:rPr>
-          <w:rFonts w:ascii="Roboto" w:hAnsi="Roboto"/>
-        </w:rPr>
-      </w:pPr>
-      <w:r>
-        <w:rPr>
-          <w:rFonts w:ascii="Roboto" w:hAnsi="Roboto"/>
-        </w:rPr>
-        <w:t>« Hein ? »</w:t>
-      </w:r>
-    </w:p>
-    <w:p>
-      <w:pPr>
-        <w:rPr>
-          <w:rFonts w:ascii="Roboto" w:hAnsi="Roboto"/>
-        </w:rPr>
-      </w:pPr>
-      <w:r>
-        <w:rPr>
-          <w:rFonts w:ascii="Roboto" w:hAnsi="Roboto"/>
-        </w:rPr>
-        <w:t xml:space="preserve">« Répare-le ou </w:t>
-      </w:r>
-      <w:proofErr w:type="gramStart"/>
-      <w:r>
-        <w:rPr>
-          <w:rFonts w:ascii="Roboto" w:hAnsi="Roboto"/>
-        </w:rPr>
-        <w:t>achète-en</w:t>
-      </w:r>
-      <w:proofErr w:type="gramEnd"/>
-      <w:r>
-        <w:rPr>
-          <w:rFonts w:ascii="Roboto" w:hAnsi="Roboto"/>
-        </w:rPr>
-        <w:t xml:space="preserve"> un nouveau. Love, c'est cher. »</w:t>
-      </w:r>
-    </w:p>
-    <w:p>
-      <w:pPr>
-        <w:rPr>
-          <w:rFonts w:ascii="Roboto" w:hAnsi="Roboto"/>
-        </w:rPr>
-      </w:pPr>
-      <w:r>
-        <w:rPr>
-          <w:rFonts w:ascii="Roboto" w:hAnsi="Roboto"/>
-        </w:rPr>
-        <w:t>« Pas besoin... »</w:t>
-      </w:r>
-    </w:p>
-    <w:p>
-      <w:pPr>
-        <w:rPr>
-          <w:rFonts w:ascii="Roboto" w:hAnsi="Roboto"/>
-        </w:rPr>
-      </w:pPr>
-      <w:r>
-        <w:rPr>
-          <w:rFonts w:ascii="Roboto" w:hAnsi="Roboto"/>
-        </w:rPr>
-        <w:t>« C'est dangereux. Le verre brisé pourrait te blesser la main. »</w:t>
-      </w:r>
-    </w:p>
-    <w:p>
-      <w:pPr>
-        <w:rPr>
-          <w:rFonts w:ascii="Roboto" w:hAnsi="Roboto"/>
-        </w:rPr>
-      </w:pPr>
-      <w:r>
-        <w:rPr>
-          <w:rFonts w:ascii="Roboto" w:hAnsi="Roboto"/>
-        </w:rPr>
-        <w:t>« Assez, BB. Je ne veux pas... »</w:t>
-      </w:r>
-    </w:p>
-    <w:p>
-      <w:pPr>
-        <w:rPr>
-          <w:rFonts w:ascii="Roboto" w:hAnsi="Roboto"/>
-        </w:rPr>
-      </w:pPr>
-      <w:r>
-        <w:rPr>
-          <w:rFonts w:ascii="Roboto" w:hAnsi="Roboto"/>
-        </w:rPr>
-        <w:t>« Pour que tu puisses discuter avec n'importe qui confortablement. Si tes parents envoient des messages, tu peux répondre... »</w:t>
-      </w:r>
-    </w:p>
-    <w:p>
-      <w:pPr>
-        <w:rPr>
-          <w:rFonts w:ascii="Roboto" w:hAnsi="Roboto"/>
-        </w:rPr>
-      </w:pPr>
-      <w:r>
-        <w:rPr>
-          <w:rFonts w:ascii="Roboto" w:hAnsi="Roboto"/>
-        </w:rPr>
-        <w:t>« Je t'ai dit d'arrêter. Tu ne comprends pas ?! »</w:t>
-      </w:r>
-    </w:p>
-    <w:p>
-      <w:pPr>
-        <w:rPr>
-          <w:rFonts w:ascii="Roboto" w:hAnsi="Roboto"/>
-        </w:rPr>
-      </w:pPr>
-      <w:r>
-        <w:rPr>
-          <w:rFonts w:ascii="Roboto" w:hAnsi="Roboto"/>
-        </w:rPr>
-        <w:t>« Oui... »</w:t>
-      </w:r>
-    </w:p>
-    <w:p>
-      <w:pPr>
-        <w:rPr>
-          <w:rFonts w:ascii="Roboto" w:hAnsi="Roboto"/>
-        </w:rPr>
-      </w:pPr>
-      <w:r>
-        <w:rPr>
-          <w:rFonts w:ascii="Roboto" w:hAnsi="Roboto"/>
-        </w:rPr>
-        <w:t>Avant, tout allait bien, mais soudain, l'humeur de Love a fait des hauts et des bas. Puis le silence est revenu, la tension a rempli la voiture tout le long du trajet.</w:t>
-      </w:r>
-    </w:p>
-    <w:p>
-      <w:pPr>
-        <w:rPr>
-          <w:rFonts w:ascii="Roboto" w:hAnsi="Roboto"/>
-        </w:rPr>
-      </w:pPr>
-      <w:r>
-        <w:rPr>
-          <w:rFonts w:ascii="Roboto" w:hAnsi="Roboto"/>
-        </w:rPr>
-        <w:t>J'ai conduit la voiture jusqu'à la partie la plus éloignée du parking, cherchant un coin caché parce que je ne voulais pas que quiconque voie que nous étions ensemble.</w:t>
-      </w:r>
-    </w:p>
-    <w:p>
-      <w:pPr>
-        <w:rPr>
-          <w:rFonts w:ascii="Roboto" w:hAnsi="Roboto"/>
-        </w:rPr>
-      </w:pPr>
-      <w:r>
-        <w:rPr>
-          <w:rFonts w:ascii="Roboto" w:hAnsi="Roboto"/>
-        </w:rPr>
-        <w:t>L'atmosphère étant toujours tendue et Love silencieuse, son visage inexpressif, je ne savais pas quoi faire. Alors j'ai pris mon sac, je lui ai rendu les clés de la voiture et je suis sortie tranquillement. Je me sentais un peu blessée moi-même. Je voulais vraiment bien faire, alors pourquoi devais-je être si contrariée ?</w:t>
-      </w:r>
-    </w:p>
-    <w:p>
-      <w:pPr>
-        <w:rPr>
-          <w:rFonts w:ascii="Roboto" w:hAnsi="Roboto"/>
-        </w:rPr>
-      </w:pPr>
-      <w:r>
-        <w:rPr>
-          <w:rFonts w:ascii="Roboto" w:hAnsi="Roboto"/>
-        </w:rPr>
-        <w:t>. .</w:t>
-      </w:r>
-    </w:p>
-    <w:p>
-      <w:pPr>
-        <w:rPr>
-          <w:rFonts w:ascii="Roboto" w:hAnsi="Roboto"/>
-        </w:rPr>
-      </w:pPr>
-      <w:r>
-        <w:rPr>
-          <w:rFonts w:ascii="Roboto" w:hAnsi="Roboto"/>
-        </w:rPr>
-        <w:t>« Wow, wow, wow !! Notre belle fille est là ! »</w:t>
-      </w:r>
-    </w:p>
-    <w:p>
-      <w:pPr>
-        <w:rPr>
-          <w:rFonts w:ascii="Roboto" w:hAnsi="Roboto"/>
-        </w:rPr>
-      </w:pPr>
-      <w:r>
-        <w:rPr>
-          <w:rFonts w:ascii="Roboto" w:hAnsi="Roboto"/>
-        </w:rPr>
-        <w:t>« Comment ça va, les amis ? »</w:t>
-      </w:r>
-    </w:p>
-    <w:p>
-      <w:pPr>
-        <w:rPr>
-          <w:rFonts w:ascii="Roboto" w:hAnsi="Roboto"/>
-        </w:rPr>
-      </w:pPr>
-      <w:r>
-        <w:rPr>
-          <w:rFonts w:ascii="Roboto" w:hAnsi="Roboto"/>
-        </w:rPr>
-        <w:t>« Salut BB, ta peau a l'air plus lumineuse. Bien sûr... Ton aura de riche se voit vraiment. »</w:t>
-      </w:r>
-    </w:p>
-    <w:p>
-      <w:pPr>
-        <w:rPr>
-          <w:rFonts w:ascii="Roboto" w:hAnsi="Roboto"/>
-        </w:rPr>
-      </w:pPr>
-      <w:r>
-        <w:rPr>
-          <w:rFonts w:ascii="Roboto" w:hAnsi="Roboto"/>
-        </w:rPr>
-        <w:t xml:space="preserve">« Ne parle pas trop, </w:t>
+        <w:t xml:space="preserve">Je ne voulais pas vraiment continuer la conversation parce que je me sentais toujours désolée pour la fille au visage doux, alors j'ai juste fait un petit sourire pour ne pas blesser les sentiments de </w:t>
       </w:r>
       <w:proofErr w:type="spellStart"/>
       <w:r>
@@ -31462,33 +31542,72 @@
         <w:rPr>
           <w:rFonts w:ascii="Roboto" w:hAnsi="Roboto"/>
         </w:rPr>
-        <w:t>. J'ai toujours été comme ça. »</w:t>
-      </w:r>
-    </w:p>
-    <w:p>
-      <w:pPr>
-        <w:rPr>
-          <w:rFonts w:ascii="Roboto" w:hAnsi="Roboto"/>
-        </w:rPr>
-      </w:pPr>
-      <w:r>
-        <w:rPr>
-          <w:rFonts w:ascii="Roboto" w:hAnsi="Roboto"/>
-        </w:rPr>
-        <w:t>« Oh ! Parce que tu es généralement très jolie et riche, n'est-ce pas ? Excuse-moi. »</w:t>
-      </w:r>
-    </w:p>
-    <w:p>
-      <w:pPr>
-        <w:rPr>
-          <w:rFonts w:ascii="Roboto" w:hAnsi="Roboto"/>
-        </w:rPr>
-      </w:pPr>
-      <w:r>
-        <w:rPr>
-          <w:rFonts w:ascii="Roboto" w:hAnsi="Roboto"/>
-        </w:rPr>
-        <w:t xml:space="preserve">Je ne voulais pas vraiment continuer la conversation parce que je me sentais toujours désolée pour la fille au visage doux, alors j'ai juste fait un petit sourire pour ne pas blesser les sentiments de </w:t>
+        <w:t>.</w:t>
+      </w:r>
+    </w:p>
+    <w:p>
+      <w:pPr>
+        <w:rPr>
+          <w:rFonts w:ascii="Roboto" w:hAnsi="Roboto"/>
+        </w:rPr>
+      </w:pPr>
+      <w:r>
+        <w:rPr>
+          <w:rFonts w:ascii="Roboto" w:hAnsi="Roboto"/>
+        </w:rPr>
+        <w:t>« Merci d'avoir regardé. »</w:t>
+      </w:r>
+    </w:p>
+    <w:p>
+      <w:pPr>
+        <w:rPr>
+          <w:rFonts w:ascii="Roboto" w:hAnsi="Roboto"/>
+        </w:rPr>
+      </w:pPr>
+      <w:r>
+        <w:rPr>
+          <w:rFonts w:ascii="Roboto" w:hAnsi="Roboto"/>
+        </w:rPr>
+        <w:t>« Qu'est-ce qui ne va pas avec toi ces derniers temps ? Tu ne souris pas autant que d'habitude. Tu es stressée ? »</w:t>
+      </w:r>
+    </w:p>
+    <w:p>
+      <w:pPr>
+        <w:rPr>
+          <w:rFonts w:ascii="Roboto" w:hAnsi="Roboto"/>
+        </w:rPr>
+      </w:pPr>
+      <w:r>
+        <w:rPr>
+          <w:rFonts w:ascii="Roboto" w:hAnsi="Roboto"/>
+        </w:rPr>
+        <w:t>« Juste un peu. J'ai beaucoup de travail à faire. »</w:t>
+      </w:r>
+    </w:p>
+    <w:p>
+      <w:pPr>
+        <w:rPr>
+          <w:rFonts w:ascii="Roboto" w:hAnsi="Roboto"/>
+        </w:rPr>
+      </w:pPr>
+      <w:r>
+        <w:rPr>
+          <w:rFonts w:ascii="Roboto" w:hAnsi="Roboto"/>
+        </w:rPr>
+        <w:t>« Si tu as le temps, invite-nous à prendre un verre. Détends-toi. »</w:t>
+      </w:r>
+    </w:p>
+    <w:p>
+      <w:pPr>
+        <w:rPr>
+          <w:rFonts w:ascii="Roboto" w:hAnsi="Roboto"/>
+        </w:rPr>
+      </w:pPr>
+      <w:r>
+        <w:rPr>
+          <w:rFonts w:ascii="Roboto" w:hAnsi="Roboto"/>
+        </w:rPr>
+        <w:t xml:space="preserve">Peut-être parce que j'étais ennuyeuse, </w:t>
       </w:r>
       <w:proofErr w:type="spellStart"/>
       <w:r>
@@ -31502,20 +31621,231 @@
         <w:rPr>
           <w:rFonts w:ascii="Roboto" w:hAnsi="Roboto"/>
         </w:rPr>
-        <w:t>.</w:t>
-      </w:r>
-    </w:p>
-    <w:p>
-      <w:pPr>
-        <w:rPr>
-          <w:rFonts w:ascii="Roboto" w:hAnsi="Roboto"/>
-        </w:rPr>
-      </w:pPr>
-      <w:r>
-        <w:rPr>
-          <w:rFonts w:ascii="Roboto" w:hAnsi="Roboto"/>
-        </w:rPr>
-        <w:t>« Merci d'avoir regardé. »</w:t>
+        <w:t xml:space="preserve"> s'est tournée pour parler avec ses autres amis. Peu de temps après, Love est entrée dans la salle de classe avec les yeux rouges, comme si elle venait de pleurer.</w:t>
+      </w:r>
+    </w:p>
+    <w:p>
+      <w:pPr>
+        <w:rPr>
+          <w:rFonts w:ascii="Roboto" w:hAnsi="Roboto"/>
+        </w:rPr>
+      </w:pPr>
+      <w:r>
+        <w:rPr>
+          <w:rFonts w:ascii="Roboto" w:hAnsi="Roboto"/>
+        </w:rPr>
+        <w:t>Quand nous sommes dehors en public, nous devons faire semblant de ne pas nous connaître. Alors, j'ai repoussé les pensées sur Love et je me suis concentrée sur Pam assise là. Je l'ai regardée et je l'ai taquinée de manière ludique.</w:t>
+      </w:r>
+    </w:p>
+    <w:p>
+      <w:pPr>
+        <w:rPr>
+          <w:rFonts w:ascii="Roboto" w:hAnsi="Roboto"/>
+        </w:rPr>
+      </w:pPr>
+      <w:r>
+        <w:rPr>
+          <w:rFonts w:ascii="Roboto" w:hAnsi="Roboto"/>
+        </w:rPr>
+        <w:t>« Salut Pam, as-tu vu Love ? »</w:t>
+      </w:r>
+    </w:p>
+    <w:p>
+      <w:pPr>
+        <w:rPr>
+          <w:rFonts w:ascii="Roboto" w:hAnsi="Roboto"/>
+        </w:rPr>
+      </w:pPr>
+      <w:r>
+        <w:rPr>
+          <w:rFonts w:ascii="Roboto" w:hAnsi="Roboto"/>
+        </w:rPr>
+        <w:t>« Salut BB, oui, Pam regarde Love. Love ne semble pas être de bonne humeur. »</w:t>
+      </w:r>
+    </w:p>
+    <w:p>
+      <w:pPr>
+        <w:rPr>
+          <w:rFonts w:ascii="Roboto" w:hAnsi="Roboto"/>
+        </w:rPr>
+      </w:pPr>
+      <w:r>
+        <w:rPr>
+          <w:rFonts w:ascii="Roboto" w:hAnsi="Roboto"/>
+        </w:rPr>
+        <w:t>« Il doit y avoir quelque chose qui la dérange. Ne t'en fais pas. »</w:t>
+      </w:r>
+    </w:p>
+    <w:p>
+      <w:pPr>
+        <w:rPr>
+          <w:rFonts w:ascii="Roboto" w:hAnsi="Roboto"/>
+        </w:rPr>
+      </w:pPr>
+      <w:r>
+        <w:rPr>
+          <w:rFonts w:ascii="Roboto" w:hAnsi="Roboto"/>
+        </w:rPr>
+        <w:t>Même si je m'en souciais, j'ai quand même eu ce genre de réponse.</w:t>
+      </w:r>
+    </w:p>
+    <w:p>
+      <w:pPr>
+        <w:rPr>
+          <w:rFonts w:ascii="Roboto" w:hAnsi="Roboto"/>
+        </w:rPr>
+      </w:pPr>
+      <w:r>
+        <w:rPr>
+          <w:rFonts w:ascii="Roboto" w:hAnsi="Roboto"/>
+        </w:rPr>
+        <w:t>« As-tu entendu les nouvelles à son sujet récemment ? »</w:t>
+      </w:r>
+    </w:p>
+    <w:p>
+      <w:pPr>
+        <w:rPr>
+          <w:rFonts w:ascii="Roboto" w:hAnsi="Roboto"/>
+        </w:rPr>
+      </w:pPr>
+      <w:r>
+        <w:rPr>
+          <w:rFonts w:ascii="Roboto" w:hAnsi="Roboto"/>
+        </w:rPr>
+        <w:t>« Hein ? Quelles nouvelles ? »</w:t>
+      </w:r>
+    </w:p>
+    <w:p>
+      <w:pPr>
+        <w:rPr>
+          <w:rFonts w:ascii="Roboto" w:hAnsi="Roboto"/>
+        </w:rPr>
+      </w:pPr>
+      <w:r>
+        <w:rPr>
+          <w:rFonts w:ascii="Roboto" w:hAnsi="Roboto"/>
+        </w:rPr>
+        <w:t>« Oh... BB n'était pas au courant ? »</w:t>
+      </w:r>
+    </w:p>
+    <w:p>
+      <w:pPr>
+        <w:rPr>
+          <w:rFonts w:ascii="Roboto" w:hAnsi="Roboto"/>
+        </w:rPr>
+      </w:pPr>
+      <w:r>
+        <w:rPr>
+          <w:rFonts w:ascii="Roboto" w:hAnsi="Roboto"/>
+        </w:rPr>
+        <w:t>« Non, pourquoi ? Qu'est-ce qui s'est passé ? »</w:t>
+      </w:r>
+    </w:p>
+    <w:p>
+      <w:pPr>
+        <w:rPr>
+          <w:rFonts w:ascii="Roboto" w:hAnsi="Roboto"/>
+        </w:rPr>
+      </w:pPr>
+      <w:r>
+        <w:rPr>
+          <w:rFonts w:ascii="Roboto" w:hAnsi="Roboto"/>
+        </w:rPr>
+        <w:t>J'ai froncé les sourcils, confuse, parce que je n'avais pas vérifié les nouvelles depuis hier.</w:t>
+      </w:r>
+    </w:p>
+    <w:p>
+      <w:pPr>
+        <w:rPr>
+          <w:rFonts w:ascii="Roboto" w:hAnsi="Roboto"/>
+        </w:rPr>
+      </w:pPr>
+      <w:r>
+        <w:rPr>
+          <w:rFonts w:ascii="Roboto" w:hAnsi="Roboto"/>
+        </w:rPr>
+        <w:t xml:space="preserve">« Oh mon Dieu ! Si jolie, » a interrompu </w:t>
+      </w:r>
+      <w:proofErr w:type="spellStart"/>
+      <w:r>
+        <w:rPr>
+          <w:rFonts w:ascii="Roboto" w:hAnsi="Roboto"/>
+        </w:rPr>
+        <w:t>Tae</w:t>
+      </w:r>
+      <w:proofErr w:type="spellEnd"/>
+      <w:r>
+        <w:rPr>
+          <w:rFonts w:ascii="Roboto" w:hAnsi="Roboto"/>
+        </w:rPr>
+        <w:t xml:space="preserve"> ma conversation avec Pam.</w:t>
+      </w:r>
+    </w:p>
+    <w:p>
+      <w:pPr>
+        <w:rPr>
+          <w:rFonts w:ascii="Roboto" w:hAnsi="Roboto"/>
+        </w:rPr>
+      </w:pPr>
+      <w:r>
+        <w:rPr>
+          <w:rFonts w:ascii="Roboto" w:hAnsi="Roboto"/>
+        </w:rPr>
+        <w:t>« C'est la nouvelle à propos de toi donnant gentiment un autographe à une livreuse de nourriture. Elle était si heureuse qu'elle a posté ta photo sur Instagram. Les gens l'ont partagée jusqu'à ce qu'elle devienne virale. »</w:t>
+      </w:r>
+    </w:p>
+    <w:p>
+      <w:pPr>
+        <w:rPr>
+          <w:rFonts w:ascii="Roboto" w:hAnsi="Roboto"/>
+        </w:rPr>
+      </w:pPr>
+      <w:r>
+        <w:rPr>
+          <w:rFonts w:ascii="Roboto" w:hAnsi="Roboto"/>
+        </w:rPr>
+        <w:t xml:space="preserve">« BB </w:t>
+      </w:r>
+      <w:proofErr w:type="spellStart"/>
+      <w:r>
+        <w:rPr>
+          <w:rFonts w:ascii="Roboto" w:hAnsi="Roboto"/>
+        </w:rPr>
+        <w:t>Paphawarin</w:t>
+      </w:r>
+      <w:proofErr w:type="spellEnd"/>
+      <w:r>
+        <w:rPr>
+          <w:rFonts w:ascii="Roboto" w:hAnsi="Roboto"/>
+        </w:rPr>
+        <w:t>, une jeune actrice qui est non seulement belle mais aussi assez gentille pour s'asseoir et signer des autographes dans le hall de son appartement sans se soucier de sa vie privée. »</w:t>
+      </w:r>
+    </w:p>
+    <w:p>
+      <w:pPr>
+        <w:rPr>
+          <w:rFonts w:ascii="Roboto" w:hAnsi="Roboto"/>
+        </w:rPr>
+      </w:pPr>
+      <w:r>
+        <w:rPr>
+          <w:rFonts w:ascii="Roboto" w:hAnsi="Roboto"/>
+        </w:rPr>
+        <w:t xml:space="preserve">D'une certaine manière, l'explication de </w:t>
+      </w:r>
+      <w:proofErr w:type="spellStart"/>
+      <w:r>
+        <w:rPr>
+          <w:rFonts w:ascii="Roboto" w:hAnsi="Roboto"/>
+        </w:rPr>
+        <w:t>Tae</w:t>
+      </w:r>
+      <w:proofErr w:type="spellEnd"/>
+      <w:r>
+        <w:rPr>
+          <w:rFonts w:ascii="Roboto" w:hAnsi="Roboto"/>
+        </w:rPr>
+        <w:t xml:space="preserve"> et le titre m'ont donné la chair de poule.</w:t>
       </w:r>
     </w:p>
     <w:p>
@@ -31529,296 +31859,6 @@
           <w:rFonts w:ascii="Roboto" w:hAnsi="Roboto"/>
         </w:rPr>
         <w:lastRenderedPageBreak/>
-        <w:t>« Qu'est-ce qui ne va pas avec toi ces derniers temps ? Tu ne souris pas autant que d'habitude. Tu es stressée ? »</w:t>
-      </w:r>
-    </w:p>
-    <w:p>
-      <w:pPr>
-        <w:rPr>
-          <w:rFonts w:ascii="Roboto" w:hAnsi="Roboto"/>
-        </w:rPr>
-      </w:pPr>
-      <w:r>
-        <w:rPr>
-          <w:rFonts w:ascii="Roboto" w:hAnsi="Roboto"/>
-        </w:rPr>
-        <w:t>« Juste un peu. J'ai beaucoup de travail à faire. »</w:t>
-      </w:r>
-    </w:p>
-    <w:p>
-      <w:pPr>
-        <w:rPr>
-          <w:rFonts w:ascii="Roboto" w:hAnsi="Roboto"/>
-        </w:rPr>
-      </w:pPr>
-      <w:r>
-        <w:rPr>
-          <w:rFonts w:ascii="Roboto" w:hAnsi="Roboto"/>
-        </w:rPr>
-        <w:t>« Si tu as le temps, invite-nous à prendre un verre. Détends-toi. »</w:t>
-      </w:r>
-    </w:p>
-    <w:p>
-      <w:pPr>
-        <w:rPr>
-          <w:rFonts w:ascii="Roboto" w:hAnsi="Roboto"/>
-        </w:rPr>
-      </w:pPr>
-      <w:r>
-        <w:rPr>
-          <w:rFonts w:ascii="Roboto" w:hAnsi="Roboto"/>
-        </w:rPr>
-        <w:t xml:space="preserve">Peut-être parce que j'étais ennuyeuse, </w:t>
-      </w:r>
-      <w:proofErr w:type="spellStart"/>
-      <w:r>
-        <w:rPr>
-          <w:rFonts w:ascii="Roboto" w:hAnsi="Roboto"/>
-        </w:rPr>
-        <w:t>Fern</w:t>
-      </w:r>
-      <w:proofErr w:type="spellEnd"/>
-      <w:r>
-        <w:rPr>
-          <w:rFonts w:ascii="Roboto" w:hAnsi="Roboto"/>
-        </w:rPr>
-        <w:t xml:space="preserve"> s'est tournée pour parler avec ses autres amis. Peu de temps après, Love est entrée dans la salle de classe avec les yeux rouges, comme si elle venait de pleurer.</w:t>
-      </w:r>
-    </w:p>
-    <w:p>
-      <w:pPr>
-        <w:rPr>
-          <w:rFonts w:ascii="Roboto" w:hAnsi="Roboto"/>
-        </w:rPr>
-      </w:pPr>
-      <w:r>
-        <w:rPr>
-          <w:rFonts w:ascii="Roboto" w:hAnsi="Roboto"/>
-        </w:rPr>
-        <w:t>Quand nous sommes dehors en public, nous devons faire semblant de ne pas nous connaître. Alors, j'ai repoussé les pensées sur Love et je me suis concentrée sur Pam assise là. Je l'ai regardée et je l'ai taquinée de manière ludique.</w:t>
-      </w:r>
-    </w:p>
-    <w:p>
-      <w:pPr>
-        <w:rPr>
-          <w:rFonts w:ascii="Roboto" w:hAnsi="Roboto"/>
-        </w:rPr>
-      </w:pPr>
-      <w:r>
-        <w:rPr>
-          <w:rFonts w:ascii="Roboto" w:hAnsi="Roboto"/>
-        </w:rPr>
-        <w:t>« Salut Pam, as-tu vu Love ? »</w:t>
-      </w:r>
-    </w:p>
-    <w:p>
-      <w:pPr>
-        <w:rPr>
-          <w:rFonts w:ascii="Roboto" w:hAnsi="Roboto"/>
-        </w:rPr>
-      </w:pPr>
-      <w:r>
-        <w:rPr>
-          <w:rFonts w:ascii="Roboto" w:hAnsi="Roboto"/>
-        </w:rPr>
-        <w:t>« Salut BB, oui, Pam regarde Love. Love ne semble pas être de bonne humeur. »</w:t>
-      </w:r>
-    </w:p>
-    <w:p>
-      <w:pPr>
-        <w:rPr>
-          <w:rFonts w:ascii="Roboto" w:hAnsi="Roboto"/>
-        </w:rPr>
-      </w:pPr>
-      <w:r>
-        <w:rPr>
-          <w:rFonts w:ascii="Roboto" w:hAnsi="Roboto"/>
-        </w:rPr>
-        <w:t>« Il doit y avoir quelque chose qui la dérange. Ne t'en fais pas. »</w:t>
-      </w:r>
-    </w:p>
-    <w:p>
-      <w:pPr>
-        <w:rPr>
-          <w:rFonts w:ascii="Roboto" w:hAnsi="Roboto"/>
-        </w:rPr>
-      </w:pPr>
-      <w:r>
-        <w:rPr>
-          <w:rFonts w:ascii="Roboto" w:hAnsi="Roboto"/>
-        </w:rPr>
-        <w:t>Même si je m'en souciais, j'ai quand même eu ce genre de réponse.</w:t>
-      </w:r>
-    </w:p>
-    <w:p>
-      <w:pPr>
-        <w:rPr>
-          <w:rFonts w:ascii="Roboto" w:hAnsi="Roboto"/>
-        </w:rPr>
-      </w:pPr>
-      <w:r>
-        <w:rPr>
-          <w:rFonts w:ascii="Roboto" w:hAnsi="Roboto"/>
-        </w:rPr>
-        <w:t>« As-tu entendu les nouvelles à son sujet récemment ? »</w:t>
-      </w:r>
-    </w:p>
-    <w:p>
-      <w:pPr>
-        <w:rPr>
-          <w:rFonts w:ascii="Roboto" w:hAnsi="Roboto"/>
-        </w:rPr>
-      </w:pPr>
-      <w:r>
-        <w:rPr>
-          <w:rFonts w:ascii="Roboto" w:hAnsi="Roboto"/>
-        </w:rPr>
-        <w:t>« Hein ? Quelles nouvelles ? »</w:t>
-      </w:r>
-    </w:p>
-    <w:p>
-      <w:pPr>
-        <w:rPr>
-          <w:rFonts w:ascii="Roboto" w:hAnsi="Roboto"/>
-        </w:rPr>
-      </w:pPr>
-      <w:r>
-        <w:rPr>
-          <w:rFonts w:ascii="Roboto" w:hAnsi="Roboto"/>
-        </w:rPr>
-        <w:t>« Oh... BB n'était pas au courant ? »</w:t>
-      </w:r>
-    </w:p>
-    <w:p>
-      <w:pPr>
-        <w:rPr>
-          <w:rFonts w:ascii="Roboto" w:hAnsi="Roboto"/>
-        </w:rPr>
-      </w:pPr>
-      <w:r>
-        <w:rPr>
-          <w:rFonts w:ascii="Roboto" w:hAnsi="Roboto"/>
-        </w:rPr>
-        <w:t>« Non, pourquoi ? Qu'est-ce qui s'est passé ? »</w:t>
-      </w:r>
-    </w:p>
-    <w:p>
-      <w:pPr>
-        <w:rPr>
-          <w:rFonts w:ascii="Roboto" w:hAnsi="Roboto"/>
-        </w:rPr>
-      </w:pPr>
-      <w:r>
-        <w:rPr>
-          <w:rFonts w:ascii="Roboto" w:hAnsi="Roboto"/>
-        </w:rPr>
-        <w:t>J'ai froncé les sourcils, confuse, parce que je n'avais pas vérifié les nouvelles depuis hier.</w:t>
-      </w:r>
-    </w:p>
-    <w:p>
-      <w:pPr>
-        <w:rPr>
-          <w:rFonts w:ascii="Roboto" w:hAnsi="Roboto"/>
-        </w:rPr>
-      </w:pPr>
-      <w:r>
-        <w:rPr>
-          <w:rFonts w:ascii="Roboto" w:hAnsi="Roboto"/>
-        </w:rPr>
-        <w:t xml:space="preserve">« Oh mon Dieu ! Si jolie, » a interrompu </w:t>
-      </w:r>
-      <w:proofErr w:type="spellStart"/>
-      <w:r>
-        <w:rPr>
-          <w:rFonts w:ascii="Roboto" w:hAnsi="Roboto"/>
-        </w:rPr>
-        <w:t>Tae</w:t>
-      </w:r>
-      <w:proofErr w:type="spellEnd"/>
-      <w:r>
-        <w:rPr>
-          <w:rFonts w:ascii="Roboto" w:hAnsi="Roboto"/>
-        </w:rPr>
-        <w:t xml:space="preserve"> ma conversation avec Pam.</w:t>
-      </w:r>
-    </w:p>
-    <w:p>
-      <w:pPr>
-        <w:rPr>
-          <w:rFonts w:ascii="Roboto" w:hAnsi="Roboto"/>
-        </w:rPr>
-      </w:pPr>
-      <w:r>
-        <w:rPr>
-          <w:rFonts w:ascii="Roboto" w:hAnsi="Roboto"/>
-        </w:rPr>
-        <w:t>« C'est la nouvelle à propos de toi donnant gentiment un autographe à une livreuse de nourriture. Elle était si heureuse qu'elle a posté ta photo sur Instagram. Les gens l'ont partagée jusqu'à ce qu'elle devienne virale. »</w:t>
-      </w:r>
-    </w:p>
-    <w:p>
-      <w:pPr>
-        <w:rPr>
-          <w:rFonts w:ascii="Roboto" w:hAnsi="Roboto"/>
-        </w:rPr>
-      </w:pPr>
-      <w:r>
-        <w:rPr>
-          <w:rFonts w:ascii="Roboto" w:hAnsi="Roboto"/>
-        </w:rPr>
-        <w:t xml:space="preserve">« BB </w:t>
-      </w:r>
-      <w:proofErr w:type="spellStart"/>
-      <w:r>
-        <w:rPr>
-          <w:rFonts w:ascii="Roboto" w:hAnsi="Roboto"/>
-        </w:rPr>
-        <w:t>Paphawarin</w:t>
-      </w:r>
-      <w:proofErr w:type="spellEnd"/>
-      <w:r>
-        <w:rPr>
-          <w:rFonts w:ascii="Roboto" w:hAnsi="Roboto"/>
-        </w:rPr>
-        <w:t>, une jeune actrice qui est non seulement belle mais aussi assez gentille pour s'asseoir et signer des autographes dans le hall de son appartement sans se soucier de sa vie privée. »</w:t>
-      </w:r>
-    </w:p>
-    <w:p>
-      <w:pPr>
-        <w:rPr>
-          <w:rFonts w:ascii="Roboto" w:hAnsi="Roboto"/>
-        </w:rPr>
-      </w:pPr>
-      <w:r>
-        <w:rPr>
-          <w:rFonts w:ascii="Roboto" w:hAnsi="Roboto"/>
-        </w:rPr>
-        <w:t xml:space="preserve">D'une certaine manière, l'explication de </w:t>
-      </w:r>
-      <w:proofErr w:type="spellStart"/>
-      <w:r>
-        <w:rPr>
-          <w:rFonts w:ascii="Roboto" w:hAnsi="Roboto"/>
-        </w:rPr>
-        <w:t>Tae</w:t>
-      </w:r>
-      <w:proofErr w:type="spellEnd"/>
-      <w:r>
-        <w:rPr>
-          <w:rFonts w:ascii="Roboto" w:hAnsi="Roboto"/>
-        </w:rPr>
-        <w:t xml:space="preserve"> et le titre m'ont donné la chair de poule.</w:t>
-      </w:r>
-    </w:p>
-    <w:p>
-      <w:pPr>
-        <w:rPr>
-          <w:rFonts w:ascii="Roboto" w:hAnsi="Roboto"/>
-        </w:rPr>
-      </w:pPr>
-      <w:r>
-        <w:rPr>
-          <w:rFonts w:ascii="Roboto" w:hAnsi="Roboto"/>
-        </w:rPr>
         <w:t>J'avais l'impression que mon destin pouvait être coupé à tout moment à cause de l'esprit de cet endroit.</w:t>
       </w:r>
     </w:p>
@@ -31832,14 +31872,7 @@
         <w:rPr>
           <w:rFonts w:ascii="Roboto" w:hAnsi="Roboto"/>
         </w:rPr>
-        <w:t xml:space="preserve">Et comme je le soupçonnais, Love s'est retournée avec un regard furieux, comme quelqu'un prêt à déchirer de la chair et à boire du sang. Hier, j'ai été réprimandée par </w:t>
-      </w:r>
-      <w:r>
-        <w:rPr>
-          <w:rFonts w:ascii="Roboto" w:hAnsi="Roboto"/>
-        </w:rPr>
-        <w:lastRenderedPageBreak/>
-        <w:t>une personne furieuse à ce sujet. Ce matin, un autre problème la dérangeait à nouveau.</w:t>
+        <w:t>Et comme je le soupçonnais, Love s'est retournée avec un regard furieux, comme quelqu'un prêt à déchirer de la chair et à boire du sang. Hier, j'ai été réprimandée par une personne furieuse à ce sujet. Ce matin, un autre problème la dérangeait à nouveau.</w:t>
       </w:r>
     </w:p>
     <w:p>
@@ -32145,6 +32178,7 @@
         <w:rPr>
           <w:rFonts w:ascii="Roboto" w:hAnsi="Roboto"/>
         </w:rPr>
+        <w:lastRenderedPageBreak/>
         <w:t>« C'est ridicule. Je ne sors pas avec lui. Je reviendrai bientôt. »</w:t>
       </w:r>
     </w:p>
@@ -32171,7 +32205,6 @@
         <w:rPr>
           <w:rFonts w:ascii="Roboto" w:hAnsi="Roboto"/>
         </w:rPr>
-        <w:lastRenderedPageBreak/>
         <w:t>[Bien, n'est-ce pas ? Ça fait le buzz maintenant et ça attire beaucoup l'attention.]</w:t>
       </w:r>
     </w:p>
@@ -32436,6 +32469,7 @@
         <w:rPr>
           <w:rFonts w:ascii="Roboto" w:hAnsi="Roboto"/>
         </w:rPr>
+        <w:lastRenderedPageBreak/>
         <w:t>« Love, si tu veux causer des problèmes, s'il te plaît, excuse-moi. »</w:t>
       </w:r>
     </w:p>
@@ -32475,7 +32509,6 @@
         <w:rPr>
           <w:rFonts w:ascii="Roboto" w:hAnsi="Roboto"/>
         </w:rPr>
-        <w:lastRenderedPageBreak/>
         <w:t>Mes deux mains ont été bloquées au-dessus de ma tête. Love a pressé ses lèvres contre les miennes, quelque chose auquel je commençais à m'habituer, et m'a embrassée à nouveau.</w:t>
       </w:r>
     </w:p>
@@ -32699,6 +32732,7 @@
           <w:sz w:val="40"/>
           <w:szCs w:val="40"/>
         </w:rPr>
+        <w:lastRenderedPageBreak/>
         <w:t>Chapitre 15 : Cinquième Contrat</w:t>
       </w:r>
     </w:p>
@@ -32992,6 +33026,7 @@
         <w:rPr>
           <w:rFonts w:ascii="Roboto" w:hAnsi="Roboto"/>
         </w:rPr>
+        <w:lastRenderedPageBreak/>
         <w:t>« Euh, Maman, je veux dire... si nous avons toutes les deux le temps, allons manger ensemble... »</w:t>
       </w:r>
     </w:p>
@@ -33031,480 +33066,480 @@
         <w:rPr>
           <w:rFonts w:ascii="Roboto" w:hAnsi="Roboto"/>
         </w:rPr>
+        <w:t>Rien que d'entendre sa voix au téléphone me fait dire des bêtises.</w:t>
+      </w:r>
+    </w:p>
+    <w:p>
+      <w:pPr>
+        <w:rPr>
+          <w:rFonts w:ascii="Roboto" w:hAnsi="Roboto"/>
+        </w:rPr>
+      </w:pPr>
+      <w:r>
+        <w:rPr>
+          <w:rFonts w:ascii="Roboto" w:hAnsi="Roboto"/>
+        </w:rPr>
+        <w:t xml:space="preserve">Pour moi, le mot « mère » n'est peut-être qu'un titre pour une femme qui a un enfant comme moi. Je ne me souviens pas de quel genre d'amour </w:t>
+      </w:r>
+      <w:proofErr w:type="gramStart"/>
+      <w:r>
+        <w:rPr>
+          <w:rFonts w:ascii="Roboto" w:hAnsi="Roboto"/>
+        </w:rPr>
+        <w:t>j'ai jamais</w:t>
+      </w:r>
+      <w:proofErr w:type="gramEnd"/>
+      <w:r>
+        <w:rPr>
+          <w:rFonts w:ascii="Roboto" w:hAnsi="Roboto"/>
+        </w:rPr>
+        <w:t xml:space="preserve"> demandé d'elle dans ma vie. Ou peut-être que je me suis habituée à son absence depuis si longtemps que j'ai oublié que je le voulais autrefois.</w:t>
+      </w:r>
+    </w:p>
+    <w:p>
+      <w:pPr>
+        <w:rPr>
+          <w:rFonts w:ascii="Roboto" w:hAnsi="Roboto"/>
+        </w:rPr>
+      </w:pPr>
+      <w:r>
+        <w:rPr>
+          <w:rFonts w:ascii="Roboto" w:hAnsi="Roboto"/>
+        </w:rPr>
+        <w:t xml:space="preserve">Je ne veux pas être « </w:t>
+      </w:r>
+      <w:proofErr w:type="spellStart"/>
+      <w:r>
+        <w:rPr>
+          <w:rFonts w:ascii="Roboto" w:hAnsi="Roboto"/>
+        </w:rPr>
+        <w:t>Lillada</w:t>
+      </w:r>
+      <w:proofErr w:type="spellEnd"/>
+      <w:r>
+        <w:rPr>
+          <w:rFonts w:ascii="Roboto" w:hAnsi="Roboto"/>
+        </w:rPr>
+        <w:t xml:space="preserve"> </w:t>
+      </w:r>
+      <w:proofErr w:type="spellStart"/>
+      <w:r>
+        <w:rPr>
+          <w:rFonts w:ascii="Roboto" w:hAnsi="Roboto"/>
+        </w:rPr>
+        <w:t>Siricharoensakul</w:t>
+      </w:r>
+      <w:proofErr w:type="spellEnd"/>
+      <w:r>
+        <w:rPr>
+          <w:rFonts w:ascii="Roboto" w:hAnsi="Roboto"/>
+        </w:rPr>
+        <w:t xml:space="preserve"> » ou qui que ce soit de ce genre. Je veux juste de l'amour d'une famille comme n'importe quelle personne normale sur cette planète. À quoi bon avoir autant d'argent ?</w:t>
+      </w:r>
+    </w:p>
+    <w:p>
+      <w:pPr>
+        <w:rPr>
+          <w:rFonts w:ascii="Roboto" w:hAnsi="Roboto"/>
+        </w:rPr>
+      </w:pPr>
+      <w:r>
+        <w:rPr>
+          <w:rFonts w:ascii="Roboto" w:hAnsi="Roboto"/>
+        </w:rPr>
+        <w:t>Que ce soit acheter un sac en édition limitée ou vivre dans un condo de plusieurs millions, rien de tout cela ne me fait jamais me sentir satisfaite.</w:t>
+      </w:r>
+    </w:p>
+    <w:p>
+      <w:pPr>
+        <w:rPr>
+          <w:rFonts w:ascii="Roboto" w:hAnsi="Roboto"/>
+        </w:rPr>
+      </w:pPr>
+      <w:r>
+        <w:rPr>
+          <w:rFonts w:ascii="Roboto" w:hAnsi="Roboto"/>
+        </w:rPr>
+        <w:t>Combien d'argent dois-je dépenser pour ces choses juste pour combler le vide dans mon cœur ? Combien de plus dois-je payer ?</w:t>
+      </w:r>
+    </w:p>
+    <w:p>
+      <w:pPr>
+        <w:rPr>
+          <w:rFonts w:ascii="Roboto" w:hAnsi="Roboto"/>
+        </w:rPr>
+      </w:pPr>
+      <w:r>
+        <w:rPr>
+          <w:rFonts w:ascii="Roboto" w:hAnsi="Roboto"/>
+        </w:rPr>
+        <w:t>Après m'être sentie triste pendant un moment, j'ai attrapé un mouchoir pour essuyer la douleur de mon visage.</w:t>
+      </w:r>
+    </w:p>
+    <w:p>
+      <w:pPr>
+        <w:rPr>
+          <w:rFonts w:ascii="Roboto" w:hAnsi="Roboto"/>
+        </w:rPr>
+      </w:pPr>
+      <w:r>
+        <w:rPr>
+          <w:rFonts w:ascii="Roboto" w:hAnsi="Roboto"/>
+        </w:rPr>
+        <w:t>Mon visage était exposé, essayant de retenir la douleur, même si les marques étaient toujours là.</w:t>
+      </w:r>
+    </w:p>
+    <w:p>
+      <w:pPr>
+        <w:rPr>
+          <w:rFonts w:ascii="Roboto" w:hAnsi="Roboto"/>
+        </w:rPr>
+      </w:pPr>
+      <w:r>
+        <w:rPr>
+          <w:rFonts w:ascii="Roboto" w:hAnsi="Roboto"/>
+        </w:rPr>
+        <w:t>. .</w:t>
+      </w:r>
+    </w:p>
+    <w:p>
+      <w:pPr>
+        <w:rPr>
+          <w:rFonts w:ascii="Roboto" w:hAnsi="Roboto"/>
+        </w:rPr>
+      </w:pPr>
+      <w:r>
+        <w:rPr>
+          <w:rFonts w:ascii="Roboto" w:hAnsi="Roboto"/>
+        </w:rPr>
+        <w:t>Il y avait aussi des rumeurs selon lesquelles l'autre personne sortait avec quelqu'un dans l'industrie. J'ai pensé, qui est-ce ? Il s'est avéré que c'était un gars à l'air chinois de l'agence de mon frère. Et c'était quelque chose que je ne pouvais tout simplement pas accepter !</w:t>
+      </w:r>
+    </w:p>
+    <w:p>
+      <w:pPr>
+        <w:rPr>
+          <w:rFonts w:ascii="Roboto" w:hAnsi="Roboto"/>
+        </w:rPr>
+      </w:pPr>
+      <w:r>
+        <w:rPr>
+          <w:rFonts w:ascii="Roboto" w:hAnsi="Roboto"/>
+        </w:rPr>
+        <w:t>Comment ose-t-elle me mentir !</w:t>
+      </w:r>
+    </w:p>
+    <w:p>
+      <w:pPr>
+        <w:rPr>
+          <w:rFonts w:ascii="Roboto" w:hAnsi="Roboto"/>
+        </w:rPr>
+      </w:pPr>
+      <w:r>
+        <w:rPr>
+          <w:rFonts w:ascii="Roboto" w:hAnsi="Roboto"/>
+        </w:rPr>
+        <w:t>À 16 heures, je suis retournée à mon condo après l'université, remplie d'une colère qui s'était accumulée dans mon esprit toute la journée.</w:t>
+      </w:r>
+    </w:p>
+    <w:p>
+      <w:pPr>
+        <w:rPr>
+          <w:rFonts w:ascii="Roboto" w:hAnsi="Roboto"/>
+        </w:rPr>
+      </w:pPr>
+      <w:r>
+        <w:rPr>
+          <w:rFonts w:ascii="Roboto" w:hAnsi="Roboto"/>
+        </w:rPr>
+        <w:t>.</w:t>
+      </w:r>
+    </w:p>
+    <w:p>
+      <w:pPr>
+        <w:rPr>
+          <w:rFonts w:ascii="Roboto" w:hAnsi="Roboto"/>
+        </w:rPr>
+      </w:pPr>
+      <w:r>
+        <w:rPr>
+          <w:rFonts w:ascii="Roboto" w:hAnsi="Roboto"/>
+        </w:rPr>
+        <w:t>« Love, lâche-moi ! Ne me saisis pas le bras aussi fort. »</w:t>
+      </w:r>
+    </w:p>
+    <w:p>
+      <w:pPr>
+        <w:rPr>
+          <w:rFonts w:ascii="Roboto" w:hAnsi="Roboto"/>
+        </w:rPr>
+      </w:pPr>
+      <w:r>
+        <w:rPr>
+          <w:rFonts w:ascii="Roboto" w:hAnsi="Roboto"/>
+        </w:rPr>
+        <w:t>« Alors arrête de résister. »</w:t>
+      </w:r>
+    </w:p>
+    <w:p>
+      <w:pPr>
+        <w:rPr>
+          <w:rFonts w:ascii="Roboto" w:hAnsi="Roboto"/>
+        </w:rPr>
+      </w:pPr>
+      <w:r>
+        <w:rPr>
+          <w:rFonts w:ascii="Roboto" w:hAnsi="Roboto"/>
+        </w:rPr>
+        <w:t>« Lâche-moi ! Je t'ai dit de me lâcher ! Love ! »</w:t>
+      </w:r>
+    </w:p>
+    <w:p>
+      <w:pPr>
+        <w:rPr>
+          <w:rFonts w:ascii="Roboto" w:hAnsi="Roboto"/>
+        </w:rPr>
+      </w:pPr>
+      <w:r>
+        <w:rPr>
+          <w:rFonts w:ascii="Roboto" w:hAnsi="Roboto"/>
+        </w:rPr>
+        <w:t>« Tais-toi ! »</w:t>
+      </w:r>
+    </w:p>
+    <w:p>
+      <w:pPr>
+        <w:rPr>
+          <w:rFonts w:ascii="Roboto" w:hAnsi="Roboto"/>
+        </w:rPr>
+      </w:pPr>
+      <w:r>
+        <w:rPr>
+          <w:rFonts w:ascii="Roboto" w:hAnsi="Roboto"/>
+        </w:rPr>
         <w:lastRenderedPageBreak/>
-        <w:t>Rien que d'entendre sa voix au téléphone me fait dire des bêtises.</w:t>
-      </w:r>
-    </w:p>
-    <w:p>
-      <w:pPr>
-        <w:rPr>
-          <w:rFonts w:ascii="Roboto" w:hAnsi="Roboto"/>
-        </w:rPr>
-      </w:pPr>
-      <w:r>
-        <w:rPr>
-          <w:rFonts w:ascii="Roboto" w:hAnsi="Roboto"/>
-        </w:rPr>
-        <w:t xml:space="preserve">Pour moi, le mot « mère » n'est peut-être qu'un titre pour une femme qui a un enfant comme moi. Je ne me souviens pas de quel genre d'amour </w:t>
-      </w:r>
-      <w:proofErr w:type="gramStart"/>
-      <w:r>
-        <w:rPr>
-          <w:rFonts w:ascii="Roboto" w:hAnsi="Roboto"/>
-        </w:rPr>
-        <w:t>j'ai jamais</w:t>
-      </w:r>
-      <w:proofErr w:type="gramEnd"/>
-      <w:r>
-        <w:rPr>
-          <w:rFonts w:ascii="Roboto" w:hAnsi="Roboto"/>
-        </w:rPr>
-        <w:t xml:space="preserve"> demandé d'elle dans ma vie. Ou peut-être que je me suis habituée à son absence depuis si longtemps que j'ai oublié que je le voulais autrefois.</w:t>
-      </w:r>
-    </w:p>
-    <w:p>
-      <w:pPr>
-        <w:rPr>
-          <w:rFonts w:ascii="Roboto" w:hAnsi="Roboto"/>
-        </w:rPr>
-      </w:pPr>
-      <w:r>
-        <w:rPr>
-          <w:rFonts w:ascii="Roboto" w:hAnsi="Roboto"/>
-        </w:rPr>
-        <w:t xml:space="preserve">Je ne veux pas être « </w:t>
+        <w:t>J'ai traîné cette faiseuse de troubles maigre dans la chambre et je l'ai poussée sur le lit. Peu importe à quel point BB essayait de se débattre, elle ne pouvait pas égaler ma force.</w:t>
+      </w:r>
+    </w:p>
+    <w:p>
+      <w:pPr>
+        <w:rPr>
+          <w:rFonts w:ascii="Roboto" w:hAnsi="Roboto"/>
+        </w:rPr>
+      </w:pPr>
+      <w:r>
+        <w:rPr>
+          <w:rFonts w:ascii="Roboto" w:hAnsi="Roboto"/>
+        </w:rPr>
+        <w:t>« As-tu oublié ton devoir ? »</w:t>
+      </w:r>
+    </w:p>
+    <w:p>
+      <w:pPr>
+        <w:rPr>
+          <w:rFonts w:ascii="Roboto" w:hAnsi="Roboto"/>
+        </w:rPr>
+      </w:pPr>
+      <w:r>
+        <w:rPr>
+          <w:rFonts w:ascii="Roboto" w:hAnsi="Roboto"/>
+        </w:rPr>
+        <w:t>« Pourquoi es-tu si en colère ?! Peux-tu te calmer un peu ? J'ai peur. »</w:t>
+      </w:r>
+    </w:p>
+    <w:p>
+      <w:pPr>
+        <w:rPr>
+          <w:rFonts w:ascii="Roboto" w:hAnsi="Roboto"/>
+        </w:rPr>
+      </w:pPr>
+      <w:r>
+        <w:rPr>
+          <w:rFonts w:ascii="Roboto" w:hAnsi="Roboto"/>
+        </w:rPr>
+        <w:t>Même si sa voix claire tremblait et que ses yeux doux tremblaient de peur, cela ne pouvait pas arrêter la tempête d'émotions en moi.</w:t>
+      </w:r>
+    </w:p>
+    <w:p>
+      <w:pPr>
+        <w:rPr>
+          <w:rFonts w:ascii="Roboto" w:hAnsi="Roboto"/>
+        </w:rPr>
+      </w:pPr>
+      <w:r>
+        <w:rPr>
+          <w:rFonts w:ascii="Roboto" w:hAnsi="Roboto"/>
+        </w:rPr>
+        <w:t>J'ai épinglé les poignets de BB au lit et je suis montée sur son corps mince. Son beau visage montrait clairement de l'anxiété, mais cela ne me rendait pas plus douce.</w:t>
+      </w:r>
+    </w:p>
+    <w:p>
+      <w:pPr>
+        <w:rPr>
+          <w:rFonts w:ascii="Roboto" w:hAnsi="Roboto"/>
+        </w:rPr>
+      </w:pPr>
+      <w:r>
+        <w:rPr>
+          <w:rFonts w:ascii="Roboto" w:hAnsi="Roboto"/>
+        </w:rPr>
+        <w:t>Mes yeux sont tombés sur le poignet pâle de BB, et soudain je me suis souvenue de quelque chose. Je suis rapidement descendue de son corps et j'ai marché droit vers l'armoire à équipements. J'avais acheté quelque chose plus tôt, prévoyant de l'utiliser juste pour elle.</w:t>
+      </w:r>
+    </w:p>
+    <w:p>
+      <w:pPr>
+        <w:rPr>
+          <w:rFonts w:ascii="Roboto" w:hAnsi="Roboto"/>
+        </w:rPr>
+      </w:pPr>
+      <w:r>
+        <w:rPr>
+          <w:rFonts w:ascii="Roboto" w:hAnsi="Roboto"/>
+        </w:rPr>
+        <w:t>Après avoir obtenu ce que je voulais, je suis revenue vers elle. Elle avait l'air confuse, emballant son sac, espérant quitter la pièce. Je l'ai attrapée à nouveau et j'ai jeté son corps mince sur le lit.</w:t>
+      </w:r>
+    </w:p>
+    <w:p>
+      <w:pPr>
+        <w:rPr>
+          <w:rFonts w:ascii="Roboto" w:hAnsi="Roboto"/>
+        </w:rPr>
+      </w:pPr>
+      <w:r>
+        <w:rPr>
+          <w:rFonts w:ascii="Roboto" w:hAnsi="Roboto"/>
+        </w:rPr>
+        <w:t>J'ai brossé les cheveux roses du visage de BB. Ses yeux étincelaient, comme un chaton menacé par un tigre comme moi.</w:t>
+      </w:r>
+    </w:p>
+    <w:p>
+      <w:pPr>
+        <w:rPr>
+          <w:rFonts w:ascii="Roboto" w:hAnsi="Roboto"/>
+        </w:rPr>
+      </w:pPr>
+      <w:r>
+        <w:rPr>
+          <w:rFonts w:ascii="Roboto" w:hAnsi="Roboto"/>
+        </w:rPr>
+        <w:t>« Tu as peur ? »</w:t>
+      </w:r>
+    </w:p>
+    <w:p>
+      <w:pPr>
+        <w:rPr>
+          <w:rFonts w:ascii="Roboto" w:hAnsi="Roboto"/>
+        </w:rPr>
+      </w:pPr>
+      <w:r>
+        <w:rPr>
+          <w:rFonts w:ascii="Roboto" w:hAnsi="Roboto"/>
+        </w:rPr>
+        <w:t>« S'il te plaît, lâche-moi. Ce n'est plus drôle, Love. »</w:t>
+      </w:r>
+    </w:p>
+    <w:p>
+      <w:pPr>
+        <w:rPr>
+          <w:rFonts w:ascii="Roboto" w:hAnsi="Roboto"/>
+        </w:rPr>
+      </w:pPr>
+      <w:r>
+        <w:rPr>
+          <w:rFonts w:ascii="Roboto" w:hAnsi="Roboto"/>
+        </w:rPr>
+        <w:t>« Et qui a dit que ce que je fais était censé être drôle ? Je ne dépenserais pas des centaines de milliers de bahts juste pour jouer. Tu coûtes plus cher que n'importe qui d'autre. »</w:t>
+      </w:r>
+    </w:p>
+    <w:p>
+      <w:pPr>
+        <w:rPr>
+          <w:rFonts w:ascii="Roboto" w:hAnsi="Roboto"/>
+        </w:rPr>
+      </w:pPr>
+      <w:r>
+        <w:rPr>
+          <w:rFonts w:ascii="Roboto" w:hAnsi="Roboto"/>
+        </w:rPr>
+        <w:t>« Love, à propos des nouvelles de ce matin, je ne voulais pas dire ça. Tu voulais de la vie privée. Je ne voulais pas que quiconque sache où nous vivons. Je le sais bien. La prochaine fois, je serai plus prudente. »</w:t>
+      </w:r>
+    </w:p>
+    <w:p>
+      <w:pPr>
+        <w:rPr>
+          <w:rFonts w:ascii="Roboto" w:hAnsi="Roboto"/>
+        </w:rPr>
+      </w:pPr>
+      <w:r>
+        <w:rPr>
+          <w:rFonts w:ascii="Roboto" w:hAnsi="Roboto"/>
+        </w:rPr>
+        <w:t>BB continuait d'essayer de s'expliquer, même si sa voix tremblait et qu'elle bégayait. Mais son expression suppliante n'a pas adouci mon cœur.</w:t>
+      </w:r>
+    </w:p>
+    <w:p>
+      <w:pPr>
+        <w:rPr>
+          <w:rFonts w:ascii="Roboto" w:hAnsi="Roboto"/>
+        </w:rPr>
+      </w:pPr>
+      <w:r>
+        <w:rPr>
+          <w:rFonts w:ascii="Roboto" w:hAnsi="Roboto"/>
+        </w:rPr>
+        <w:t>J'admets que j'étais agacée par les photos divulguées de la livreuse de nourriture, mais ce qui me mettait encore plus en colère, c'était de savoir qu'elle avait secrètement fréquenté un autre gars dans mon dos.</w:t>
+      </w:r>
+    </w:p>
+    <w:p>
+      <w:pPr>
+        <w:rPr>
+          <w:rFonts w:ascii="Roboto" w:hAnsi="Roboto"/>
+        </w:rPr>
+      </w:pPr>
+      <w:r>
+        <w:rPr>
+          <w:rFonts w:ascii="Roboto" w:hAnsi="Roboto"/>
+        </w:rPr>
+        <w:t>Même pendant la période du contrat, si une servante enfreint les règles, l'employeur a le droit de la punir sans condition. Et elle osait encore avoir un petit ami ?!</w:t>
+      </w:r>
+    </w:p>
+    <w:p>
+      <w:pPr>
+        <w:rPr>
+          <w:rFonts w:ascii="Roboto" w:hAnsi="Roboto"/>
+        </w:rPr>
+      </w:pPr>
+      <w:r>
+        <w:rPr>
+          <w:rFonts w:ascii="Roboto" w:hAnsi="Roboto"/>
+        </w:rPr>
+        <w:t>« Tu as rompu le contrat ! »</w:t>
+      </w:r>
+    </w:p>
+    <w:p>
+      <w:pPr>
+        <w:rPr>
+          <w:rFonts w:ascii="Roboto" w:hAnsi="Roboto"/>
+        </w:rPr>
+      </w:pPr>
+      <w:r>
+        <w:rPr>
+          <w:rFonts w:ascii="Roboto" w:hAnsi="Roboto"/>
+        </w:rPr>
+        <w:lastRenderedPageBreak/>
+        <w:t xml:space="preserve">« Love, ce n'est même pas dans le contrat. Les nouvelles... </w:t>
       </w:r>
       <w:proofErr w:type="spellStart"/>
       <w:r>
         <w:rPr>
           <w:rFonts w:ascii="Roboto" w:hAnsi="Roboto"/>
         </w:rPr>
-        <w:t>Lillada</w:t>
+        <w:t>euhhh</w:t>
       </w:r>
       <w:proofErr w:type="spellEnd"/>
       <w:r>
         <w:rPr>
           <w:rFonts w:ascii="Roboto" w:hAnsi="Roboto"/>
         </w:rPr>
-        <w:t xml:space="preserve"> </w:t>
-      </w:r>
-      <w:proofErr w:type="spellStart"/>
-      <w:r>
-        <w:rPr>
-          <w:rFonts w:ascii="Roboto" w:hAnsi="Roboto"/>
-        </w:rPr>
-        <w:t>Siricharoensakul</w:t>
-      </w:r>
-      <w:proofErr w:type="spellEnd"/>
-      <w:r>
-        <w:rPr>
-          <w:rFonts w:ascii="Roboto" w:hAnsi="Roboto"/>
-        </w:rPr>
-        <w:t xml:space="preserve"> » ou qui que ce soit de ce genre. Je veux juste de l'amour d'une famille comme n'importe quelle personne normale sur cette planète. À quoi bon avoir autant d'argent ?</w:t>
-      </w:r>
-    </w:p>
-    <w:p>
-      <w:pPr>
-        <w:rPr>
-          <w:rFonts w:ascii="Roboto" w:hAnsi="Roboto"/>
-        </w:rPr>
-      </w:pPr>
-      <w:r>
-        <w:rPr>
-          <w:rFonts w:ascii="Roboto" w:hAnsi="Roboto"/>
-        </w:rPr>
-        <w:t>Que ce soit acheter un sac en édition limitée ou vivre dans un condo de plusieurs millions, rien de tout cela ne me fait jamais me sentir satisfaite.</w:t>
-      </w:r>
-    </w:p>
-    <w:p>
-      <w:pPr>
-        <w:rPr>
-          <w:rFonts w:ascii="Roboto" w:hAnsi="Roboto"/>
-        </w:rPr>
-      </w:pPr>
-      <w:r>
-        <w:rPr>
-          <w:rFonts w:ascii="Roboto" w:hAnsi="Roboto"/>
-        </w:rPr>
-        <w:t>Combien d'argent dois-je dépenser pour ces choses juste pour combler le vide dans mon cœur ? Combien de plus dois-je payer ?</w:t>
-      </w:r>
-    </w:p>
-    <w:p>
-      <w:pPr>
-        <w:rPr>
-          <w:rFonts w:ascii="Roboto" w:hAnsi="Roboto"/>
-        </w:rPr>
-      </w:pPr>
-      <w:r>
-        <w:rPr>
-          <w:rFonts w:ascii="Roboto" w:hAnsi="Roboto"/>
-        </w:rPr>
-        <w:t>Après m'être sentie triste pendant un moment, j'ai attrapé un mouchoir pour essuyer la douleur de mon visage.</w:t>
-      </w:r>
-    </w:p>
-    <w:p>
-      <w:pPr>
-        <w:rPr>
-          <w:rFonts w:ascii="Roboto" w:hAnsi="Roboto"/>
-        </w:rPr>
-      </w:pPr>
-      <w:r>
-        <w:rPr>
-          <w:rFonts w:ascii="Roboto" w:hAnsi="Roboto"/>
-        </w:rPr>
-        <w:t>Mon visage était exposé, essayant de retenir la douleur, même si les marques étaient toujours là.</w:t>
-      </w:r>
-    </w:p>
-    <w:p>
-      <w:pPr>
-        <w:rPr>
-          <w:rFonts w:ascii="Roboto" w:hAnsi="Roboto"/>
-        </w:rPr>
-      </w:pPr>
-      <w:r>
-        <w:rPr>
-          <w:rFonts w:ascii="Roboto" w:hAnsi="Roboto"/>
-        </w:rPr>
-        <w:t>. .</w:t>
-      </w:r>
-    </w:p>
-    <w:p>
-      <w:pPr>
-        <w:rPr>
-          <w:rFonts w:ascii="Roboto" w:hAnsi="Roboto"/>
-        </w:rPr>
-      </w:pPr>
-      <w:r>
-        <w:rPr>
-          <w:rFonts w:ascii="Roboto" w:hAnsi="Roboto"/>
-        </w:rPr>
-        <w:t>Il y avait aussi des rumeurs selon lesquelles l'autre personne sortait avec quelqu'un dans l'industrie. J'ai pensé, qui est-ce ? Il s'est avéré que c'était un gars à l'air chinois de l'agence de mon frère. Et c'était quelque chose que je ne pouvais tout simplement pas accepter !</w:t>
-      </w:r>
-    </w:p>
-    <w:p>
-      <w:pPr>
-        <w:rPr>
-          <w:rFonts w:ascii="Roboto" w:hAnsi="Roboto"/>
-        </w:rPr>
-      </w:pPr>
-      <w:r>
-        <w:rPr>
-          <w:rFonts w:ascii="Roboto" w:hAnsi="Roboto"/>
-        </w:rPr>
-        <w:t>Comment ose-t-elle me mentir !</w:t>
-      </w:r>
-    </w:p>
-    <w:p>
-      <w:pPr>
-        <w:rPr>
-          <w:rFonts w:ascii="Roboto" w:hAnsi="Roboto"/>
-        </w:rPr>
-      </w:pPr>
-      <w:r>
-        <w:rPr>
-          <w:rFonts w:ascii="Roboto" w:hAnsi="Roboto"/>
-        </w:rPr>
-        <w:t>À 16 heures, je suis retournée à mon condo après l'université, remplie d'une colère qui s'était accumulée dans mon esprit toute la journée.</w:t>
-      </w:r>
-    </w:p>
-    <w:p>
-      <w:pPr>
-        <w:rPr>
-          <w:rFonts w:ascii="Roboto" w:hAnsi="Roboto"/>
-        </w:rPr>
-      </w:pPr>
-      <w:r>
-        <w:rPr>
-          <w:rFonts w:ascii="Roboto" w:hAnsi="Roboto"/>
-        </w:rPr>
-        <w:t>.</w:t>
-      </w:r>
-    </w:p>
-    <w:p>
-      <w:pPr>
-        <w:rPr>
-          <w:rFonts w:ascii="Roboto" w:hAnsi="Roboto"/>
-        </w:rPr>
-      </w:pPr>
-      <w:r>
-        <w:rPr>
-          <w:rFonts w:ascii="Roboto" w:hAnsi="Roboto"/>
-        </w:rPr>
-        <w:t>« Love, lâche-moi ! Ne me saisis pas le bras aussi fort. »</w:t>
-      </w:r>
-    </w:p>
-    <w:p>
-      <w:pPr>
-        <w:rPr>
-          <w:rFonts w:ascii="Roboto" w:hAnsi="Roboto"/>
-        </w:rPr>
-      </w:pPr>
-      <w:r>
-        <w:rPr>
-          <w:rFonts w:ascii="Roboto" w:hAnsi="Roboto"/>
-        </w:rPr>
-        <w:t>« Alors arrête de résister. »</w:t>
-      </w:r>
-    </w:p>
-    <w:p>
-      <w:pPr>
-        <w:rPr>
-          <w:rFonts w:ascii="Roboto" w:hAnsi="Roboto"/>
-        </w:rPr>
-      </w:pPr>
-      <w:r>
-        <w:rPr>
-          <w:rFonts w:ascii="Roboto" w:hAnsi="Roboto"/>
-        </w:rPr>
-        <w:t>« Lâche-moi ! Je t'ai dit de me lâcher ! Love ! »</w:t>
-      </w:r>
-    </w:p>
-    <w:p>
-      <w:pPr>
-        <w:rPr>
-          <w:rFonts w:ascii="Roboto" w:hAnsi="Roboto"/>
-        </w:rPr>
-      </w:pPr>
-      <w:r>
-        <w:rPr>
-          <w:rFonts w:ascii="Roboto" w:hAnsi="Roboto"/>
-        </w:rPr>
-        <w:t>« Tais-toi ! »</w:t>
-      </w:r>
-    </w:p>
-    <w:p>
-      <w:pPr>
-        <w:rPr>
-          <w:rFonts w:ascii="Roboto" w:hAnsi="Roboto"/>
-        </w:rPr>
-      </w:pPr>
-      <w:r>
-        <w:rPr>
-          <w:rFonts w:ascii="Roboto" w:hAnsi="Roboto"/>
-        </w:rPr>
-        <w:t>J'ai traîné cette faiseuse de troubles maigre dans la chambre et je l'ai poussée sur le lit. Peu importe à quel point BB essayait de se débattre, elle ne pouvait pas égaler ma force.</w:t>
-      </w:r>
-    </w:p>
-    <w:p>
-      <w:pPr>
-        <w:rPr>
-          <w:rFonts w:ascii="Roboto" w:hAnsi="Roboto"/>
-        </w:rPr>
-      </w:pPr>
-      <w:r>
-        <w:rPr>
-          <w:rFonts w:ascii="Roboto" w:hAnsi="Roboto"/>
-        </w:rPr>
-        <w:t>« As-tu oublié ton devoir ? »</w:t>
-      </w:r>
-    </w:p>
-    <w:p>
-      <w:pPr>
-        <w:rPr>
-          <w:rFonts w:ascii="Roboto" w:hAnsi="Roboto"/>
-        </w:rPr>
-      </w:pPr>
-      <w:r>
-        <w:rPr>
-          <w:rFonts w:ascii="Roboto" w:hAnsi="Roboto"/>
-        </w:rPr>
-        <w:lastRenderedPageBreak/>
-        <w:t>« Pourquoi es-tu si en colère ?! Peux-tu te calmer un peu ? J'ai peur. »</w:t>
-      </w:r>
-    </w:p>
-    <w:p>
-      <w:pPr>
-        <w:rPr>
-          <w:rFonts w:ascii="Roboto" w:hAnsi="Roboto"/>
-        </w:rPr>
-      </w:pPr>
-      <w:r>
-        <w:rPr>
-          <w:rFonts w:ascii="Roboto" w:hAnsi="Roboto"/>
-        </w:rPr>
-        <w:t>Même si sa voix claire tremblait et que ses yeux doux tremblaient de peur, cela ne pouvait pas arrêter la tempête d'émotions en moi.</w:t>
-      </w:r>
-    </w:p>
-    <w:p>
-      <w:pPr>
-        <w:rPr>
-          <w:rFonts w:ascii="Roboto" w:hAnsi="Roboto"/>
-        </w:rPr>
-      </w:pPr>
-      <w:r>
-        <w:rPr>
-          <w:rFonts w:ascii="Roboto" w:hAnsi="Roboto"/>
-        </w:rPr>
-        <w:t>J'ai épinglé les poignets de BB au lit et je suis montée sur son corps mince. Son beau visage montrait clairement de l'anxiété, mais cela ne me rendait pas plus douce.</w:t>
-      </w:r>
-    </w:p>
-    <w:p>
-      <w:pPr>
-        <w:rPr>
-          <w:rFonts w:ascii="Roboto" w:hAnsi="Roboto"/>
-        </w:rPr>
-      </w:pPr>
-      <w:r>
-        <w:rPr>
-          <w:rFonts w:ascii="Roboto" w:hAnsi="Roboto"/>
-        </w:rPr>
-        <w:t>Mes yeux sont tombés sur le poignet pâle de BB, et soudain je me suis souvenue de quelque chose. Je suis rapidement descendue de son corps et j'ai marché droit vers l'armoire à équipements. J'avais acheté quelque chose plus tôt, prévoyant de l'utiliser juste pour elle.</w:t>
-      </w:r>
-    </w:p>
-    <w:p>
-      <w:pPr>
-        <w:rPr>
-          <w:rFonts w:ascii="Roboto" w:hAnsi="Roboto"/>
-        </w:rPr>
-      </w:pPr>
-      <w:r>
-        <w:rPr>
-          <w:rFonts w:ascii="Roboto" w:hAnsi="Roboto"/>
-        </w:rPr>
-        <w:t>Après avoir obtenu ce que je voulais, je suis revenue vers elle. Elle avait l'air confuse, emballant son sac, espérant quitter la pièce. Je l'ai attrapée à nouveau et j'ai jeté son corps mince sur le lit.</w:t>
-      </w:r>
-    </w:p>
-    <w:p>
-      <w:pPr>
-        <w:rPr>
-          <w:rFonts w:ascii="Roboto" w:hAnsi="Roboto"/>
-        </w:rPr>
-      </w:pPr>
-      <w:r>
-        <w:rPr>
-          <w:rFonts w:ascii="Roboto" w:hAnsi="Roboto"/>
-        </w:rPr>
-        <w:t>J'ai brossé les cheveux roses du visage de BB. Ses yeux étincelaient, comme un chaton menacé par un tigre comme moi.</w:t>
-      </w:r>
-    </w:p>
-    <w:p>
-      <w:pPr>
-        <w:rPr>
-          <w:rFonts w:ascii="Roboto" w:hAnsi="Roboto"/>
-        </w:rPr>
-      </w:pPr>
-      <w:r>
-        <w:rPr>
-          <w:rFonts w:ascii="Roboto" w:hAnsi="Roboto"/>
-        </w:rPr>
-        <w:t>« Tu as peur ? »</w:t>
-      </w:r>
-    </w:p>
-    <w:p>
-      <w:pPr>
-        <w:rPr>
-          <w:rFonts w:ascii="Roboto" w:hAnsi="Roboto"/>
-        </w:rPr>
-      </w:pPr>
-      <w:r>
-        <w:rPr>
-          <w:rFonts w:ascii="Roboto" w:hAnsi="Roboto"/>
-        </w:rPr>
-        <w:t>« S'il te plaît, lâche-moi. Ce n'est plus drôle, Love. »</w:t>
-      </w:r>
-    </w:p>
-    <w:p>
-      <w:pPr>
-        <w:rPr>
-          <w:rFonts w:ascii="Roboto" w:hAnsi="Roboto"/>
-        </w:rPr>
-      </w:pPr>
-      <w:r>
-        <w:rPr>
-          <w:rFonts w:ascii="Roboto" w:hAnsi="Roboto"/>
-        </w:rPr>
-        <w:t>« Et qui a dit que ce que je fais était censé être drôle ? Je ne dépenserais pas des centaines de milliers de bahts juste pour jouer. Tu coûtes plus cher que n'importe qui d'autre. »</w:t>
-      </w:r>
-    </w:p>
-    <w:p>
-      <w:pPr>
-        <w:rPr>
-          <w:rFonts w:ascii="Roboto" w:hAnsi="Roboto"/>
-        </w:rPr>
-      </w:pPr>
-      <w:r>
-        <w:rPr>
-          <w:rFonts w:ascii="Roboto" w:hAnsi="Roboto"/>
-        </w:rPr>
-        <w:t>« Love, à propos des nouvelles de ce matin, je ne voulais pas dire ça. Tu voulais de la vie privée. Je ne voulais pas que quiconque sache où nous vivons. Je le sais bien. La prochaine fois, je serai plus prudente. »</w:t>
-      </w:r>
-    </w:p>
-    <w:p>
-      <w:pPr>
-        <w:rPr>
-          <w:rFonts w:ascii="Roboto" w:hAnsi="Roboto"/>
-        </w:rPr>
-      </w:pPr>
-      <w:r>
-        <w:rPr>
-          <w:rFonts w:ascii="Roboto" w:hAnsi="Roboto"/>
-        </w:rPr>
-        <w:t>BB continuait d'essayer de s'expliquer, même si sa voix tremblait et qu'elle bégayait. Mais son expression suppliante n'a pas adouci mon cœur.</w:t>
-      </w:r>
-    </w:p>
-    <w:p>
-      <w:pPr>
-        <w:rPr>
-          <w:rFonts w:ascii="Roboto" w:hAnsi="Roboto"/>
-        </w:rPr>
-      </w:pPr>
-      <w:r>
-        <w:rPr>
-          <w:rFonts w:ascii="Roboto" w:hAnsi="Roboto"/>
-        </w:rPr>
-        <w:t>J'admets que j'étais agacée par les photos divulguées de la livreuse de nourriture, mais ce qui me mettait encore plus en colère, c'était de savoir qu'elle avait secrètement fréquenté un autre gars dans mon dos.</w:t>
-      </w:r>
-    </w:p>
-    <w:p>
-      <w:pPr>
-        <w:rPr>
-          <w:rFonts w:ascii="Roboto" w:hAnsi="Roboto"/>
-        </w:rPr>
-      </w:pPr>
-      <w:r>
-        <w:rPr>
-          <w:rFonts w:ascii="Roboto" w:hAnsi="Roboto"/>
-        </w:rPr>
-        <w:t>Même pendant la période du contrat, si une servante enfreint les règles, l'employeur a le droit de la punir sans condition. Et elle osait encore avoir un petit ami ?!</w:t>
-      </w:r>
-    </w:p>
-    <w:p>
-      <w:pPr>
-        <w:rPr>
-          <w:rFonts w:ascii="Roboto" w:hAnsi="Roboto"/>
-        </w:rPr>
-      </w:pPr>
-      <w:r>
-        <w:rPr>
-          <w:rFonts w:ascii="Roboto" w:hAnsi="Roboto"/>
-        </w:rPr>
-        <w:t>« Tu as rompu le contrat ! »</w:t>
-      </w:r>
-    </w:p>
-    <w:p>
-      <w:pPr>
-        <w:rPr>
-          <w:rFonts w:ascii="Roboto" w:hAnsi="Roboto"/>
-        </w:rPr>
-      </w:pPr>
-      <w:r>
-        <w:rPr>
-          <w:rFonts w:ascii="Roboto" w:hAnsi="Roboto"/>
-        </w:rPr>
-        <w:t xml:space="preserve">« Love, ce n'est même pas dans le contrat. Les nouvelles... </w:t>
-      </w:r>
-      <w:proofErr w:type="spellStart"/>
-      <w:r>
-        <w:rPr>
-          <w:rFonts w:ascii="Roboto" w:hAnsi="Roboto"/>
-        </w:rPr>
-        <w:t>euhhh</w:t>
-      </w:r>
-      <w:proofErr w:type="spellEnd"/>
-      <w:r>
-        <w:rPr>
-          <w:rFonts w:ascii="Roboto" w:hAnsi="Roboto"/>
-        </w:rPr>
         <w:t xml:space="preserve"> ! »</w:t>
       </w:r>
     </w:p>
@@ -33531,7 +33566,6 @@
         <w:rPr>
           <w:rFonts w:ascii="Roboto" w:hAnsi="Roboto"/>
         </w:rPr>
-        <w:lastRenderedPageBreak/>
         <w:t>Pourtant, je n'avais aucun doute. Chaque excuse qu'elle inventait était avalée par sa propre bouche.</w:t>
       </w:r>
     </w:p>
@@ -33729,6 +33763,7 @@
         <w:rPr>
           <w:rFonts w:ascii="Roboto" w:hAnsi="Roboto"/>
         </w:rPr>
+        <w:lastRenderedPageBreak/>
         <w:t xml:space="preserve">« </w:t>
       </w:r>
       <w:proofErr w:type="spellStart"/>
@@ -33782,270 +33817,479 @@
         <w:rPr>
           <w:rFonts w:ascii="Roboto" w:hAnsi="Roboto"/>
         </w:rPr>
+        <w:t>« Parce que ce n'est pas suffisant ! »</w:t>
+      </w:r>
+    </w:p>
+    <w:p>
+      <w:pPr>
+        <w:rPr>
+          <w:rFonts w:ascii="Roboto" w:hAnsi="Roboto"/>
+        </w:rPr>
+      </w:pPr>
+      <w:r>
+        <w:rPr>
+          <w:rFonts w:ascii="Roboto" w:hAnsi="Roboto"/>
+        </w:rPr>
+        <w:t>J'ai déboutonné la chemise d'uniforme de l'université de BB une par une, révélant son soutien-gorge de couleur crème et son beau corps.</w:t>
+      </w:r>
+    </w:p>
+    <w:p>
+      <w:pPr>
+        <w:rPr>
+          <w:rFonts w:ascii="Roboto" w:hAnsi="Roboto"/>
+        </w:rPr>
+      </w:pPr>
+      <w:r>
+        <w:rPr>
+          <w:rFonts w:ascii="Roboto" w:hAnsi="Roboto"/>
+        </w:rPr>
+        <w:t>« Je ne laisserai personne d'autre t'avoir. »</w:t>
+      </w:r>
+    </w:p>
+    <w:p>
+      <w:pPr>
+        <w:rPr>
+          <w:rFonts w:ascii="Roboto" w:hAnsi="Roboto"/>
+        </w:rPr>
+      </w:pPr>
+      <w:r>
+        <w:rPr>
+          <w:rFonts w:ascii="Roboto" w:hAnsi="Roboto"/>
+        </w:rPr>
+        <w:t>« Ah ! »</w:t>
+      </w:r>
+    </w:p>
+    <w:p>
+      <w:pPr>
+        <w:rPr>
+          <w:rFonts w:ascii="Roboto" w:hAnsi="Roboto"/>
+        </w:rPr>
+      </w:pPr>
+      <w:r>
+        <w:rPr>
+          <w:rFonts w:ascii="Roboto" w:hAnsi="Roboto"/>
+        </w:rPr>
+        <w:t>J'ai mordu fort le cou de BB. Je pouvais sentir son doux parfum remplir ma bouche. Le bout de ma langue a exploré et revendiqué chaque recoin comme si c'était mon prix. BB était à moi !</w:t>
+      </w:r>
+    </w:p>
+    <w:p>
+      <w:pPr>
+        <w:rPr>
+          <w:rFonts w:ascii="Roboto" w:hAnsi="Roboto"/>
+        </w:rPr>
+      </w:pPr>
+      <w:r>
+        <w:rPr>
+          <w:rFonts w:ascii="Roboto" w:hAnsi="Roboto"/>
+        </w:rPr>
+        <w:t>« Aïe, ça fait mal !! »</w:t>
+      </w:r>
+    </w:p>
+    <w:p>
+      <w:pPr>
+        <w:rPr>
+          <w:rFonts w:ascii="Roboto" w:hAnsi="Roboto"/>
+        </w:rPr>
+      </w:pPr>
+      <w:r>
+        <w:rPr>
+          <w:rFonts w:ascii="Roboto" w:hAnsi="Roboto"/>
+        </w:rPr>
+        <w:t>De son cou mince jusqu'à sa poitrine, sur ses sous-vêtements et jusqu'à son ventre lisse et tonique, il n'y avait aucune partie que je voulais laisser intacte. Mon cœur, qui avait battu sauvagement de colère, a commencé à ralentir, battant maintenant avec quelque chose de plus profond — le désir.</w:t>
+      </w:r>
+    </w:p>
+    <w:p>
+      <w:pPr>
+        <w:rPr>
+          <w:rFonts w:ascii="Roboto" w:hAnsi="Roboto"/>
+        </w:rPr>
+      </w:pPr>
+      <w:r>
+        <w:rPr>
+          <w:rFonts w:ascii="Roboto" w:hAnsi="Roboto"/>
+        </w:rPr>
+        <w:t>« Hic... snif... »</w:t>
+      </w:r>
+    </w:p>
+    <w:p>
+      <w:pPr>
+        <w:rPr>
+          <w:rFonts w:ascii="Roboto" w:hAnsi="Roboto"/>
+        </w:rPr>
+      </w:pPr>
+      <w:r>
+        <w:rPr>
+          <w:rFonts w:ascii="Roboto" w:hAnsi="Roboto"/>
+        </w:rPr>
+        <w:t>Mais alors ce son m'a fait lever la tête des jambes de BB et regarder dans ses yeux en larmes, et soudain je suis revenue à la raison.</w:t>
+      </w:r>
+    </w:p>
+    <w:p>
+      <w:pPr>
+        <w:rPr>
+          <w:rFonts w:ascii="Roboto" w:hAnsi="Roboto"/>
+        </w:rPr>
+      </w:pPr>
+      <w:r>
+        <w:rPr>
+          <w:rFonts w:ascii="Roboto" w:hAnsi="Roboto"/>
+        </w:rPr>
+        <w:t>Les yeux tremblants de BB me regardaient avec peur, comme si j'étais un animal sauvage. Son corps tremblait, pâle et gelé sous les menottes. Je l'ai regardée à nouveau. Son corps délicat...</w:t>
+      </w:r>
+    </w:p>
+    <w:p>
+      <w:pPr>
+        <w:rPr>
+          <w:rFonts w:ascii="Roboto" w:hAnsi="Roboto"/>
+        </w:rPr>
+      </w:pPr>
+      <w:r>
+        <w:rPr>
+          <w:rFonts w:ascii="Roboto" w:hAnsi="Roboto"/>
+        </w:rPr>
+        <w:t>« Hic... Tu es satisfaite maintenant, Love ? »</w:t>
+      </w:r>
+    </w:p>
+    <w:p>
+      <w:pPr>
+        <w:rPr>
+          <w:rFonts w:ascii="Roboto" w:hAnsi="Roboto"/>
+        </w:rPr>
+      </w:pPr>
+      <w:r>
+        <w:rPr>
+          <w:rFonts w:ascii="Roboto" w:hAnsi="Roboto"/>
+        </w:rPr>
+        <w:t>« BB... »</w:t>
+      </w:r>
+    </w:p>
+    <w:p>
+      <w:pPr>
+        <w:rPr>
+          <w:rFonts w:ascii="Roboto" w:hAnsi="Roboto"/>
+        </w:rPr>
+      </w:pPr>
+      <w:r>
+        <w:rPr>
+          <w:rFonts w:ascii="Roboto" w:hAnsi="Roboto"/>
+        </w:rPr>
+        <w:t>« Ou tu n'es toujours pas satisfaite ? Hic... Qu'est-ce que j'ai fait pour te mettre aussi en colère ? »</w:t>
+      </w:r>
+    </w:p>
+    <w:p>
+      <w:pPr>
+        <w:rPr>
+          <w:rFonts w:ascii="Roboto" w:hAnsi="Roboto"/>
+        </w:rPr>
+      </w:pPr>
+      <w:r>
+        <w:rPr>
+          <w:rFonts w:ascii="Roboto" w:hAnsi="Roboto"/>
+        </w:rPr>
+        <w:t>Sa voix en sanglots a fait que ma poitrine s'est sentie encore plus chaude, comme si elle ajoutait plus de carburant au feu. Mais au lieu de faire preuve de sympathie, j'ai réagi comme je le faisais toujours, froidement.</w:t>
+      </w:r>
+    </w:p>
+    <w:p>
+      <w:pPr>
+        <w:rPr>
+          <w:rFonts w:ascii="Roboto" w:hAnsi="Roboto"/>
+        </w:rPr>
+      </w:pPr>
+      <w:r>
+        <w:rPr>
+          <w:rFonts w:ascii="Roboto" w:hAnsi="Roboto"/>
+        </w:rPr>
+        <w:t>« Notre contrat le dit clairement. Quel genre de photo penses-tu que c'était ? »</w:t>
+      </w:r>
+    </w:p>
+    <w:p>
+      <w:pPr>
+        <w:rPr>
+          <w:rFonts w:ascii="Roboto" w:hAnsi="Roboto"/>
+        </w:rPr>
+      </w:pPr>
+      <w:r>
+        <w:rPr>
+          <w:rFonts w:ascii="Roboto" w:hAnsi="Roboto"/>
+        </w:rPr>
+        <w:t xml:space="preserve">« Avec Phi </w:t>
+      </w:r>
+      <w:proofErr w:type="spellStart"/>
+      <w:r>
+        <w:rPr>
+          <w:rFonts w:ascii="Roboto" w:hAnsi="Roboto"/>
+        </w:rPr>
+        <w:t>Dew</w:t>
+      </w:r>
+      <w:proofErr w:type="spellEnd"/>
+      <w:r>
+        <w:rPr>
+          <w:rFonts w:ascii="Roboto" w:hAnsi="Roboto"/>
+        </w:rPr>
+        <w:t xml:space="preserve">... </w:t>
+      </w:r>
+      <w:proofErr w:type="spellStart"/>
+      <w:r>
+        <w:rPr>
+          <w:rFonts w:ascii="Roboto" w:hAnsi="Roboto"/>
+        </w:rPr>
+        <w:t>Hiks</w:t>
+      </w:r>
+      <w:proofErr w:type="spellEnd"/>
+      <w:r>
+        <w:rPr>
+          <w:rFonts w:ascii="Roboto" w:hAnsi="Roboto"/>
+        </w:rPr>
+        <w:t>... Nous ne sommes pas un couple. »</w:t>
+      </w:r>
+    </w:p>
+    <w:p>
+      <w:pPr>
+        <w:rPr>
+          <w:rFonts w:ascii="Roboto" w:hAnsi="Roboto"/>
+        </w:rPr>
+      </w:pPr>
+      <w:r>
+        <w:rPr>
+          <w:rFonts w:ascii="Roboto" w:hAnsi="Roboto"/>
+        </w:rPr>
+        <w:t>« Tu as souri aussi largement, seul un idiot croirait ça. »</w:t>
+      </w:r>
+    </w:p>
+    <w:p>
+      <w:pPr>
+        <w:rPr>
+          <w:rFonts w:ascii="Roboto" w:hAnsi="Roboto"/>
+        </w:rPr>
+      </w:pPr>
+      <w:r>
+        <w:rPr>
+          <w:rFonts w:ascii="Roboto" w:hAnsi="Roboto"/>
+        </w:rPr>
         <w:lastRenderedPageBreak/>
-        <w:t>« Parce que ce n'est pas suffisant ! »</w:t>
-      </w:r>
-    </w:p>
-    <w:p>
-      <w:pPr>
-        <w:rPr>
-          <w:rFonts w:ascii="Roboto" w:hAnsi="Roboto"/>
-        </w:rPr>
-      </w:pPr>
-      <w:r>
-        <w:rPr>
-          <w:rFonts w:ascii="Roboto" w:hAnsi="Roboto"/>
-        </w:rPr>
-        <w:t>J'ai déboutonné la chemise d'uniforme de l'université de BB une par une, révélant son soutien-gorge de couleur crème et son beau corps.</w:t>
-      </w:r>
-    </w:p>
-    <w:p>
-      <w:pPr>
-        <w:rPr>
-          <w:rFonts w:ascii="Roboto" w:hAnsi="Roboto"/>
-        </w:rPr>
-      </w:pPr>
-      <w:r>
-        <w:rPr>
-          <w:rFonts w:ascii="Roboto" w:hAnsi="Roboto"/>
-        </w:rPr>
-        <w:t>« Je ne laisserai personne d'autre t'avoir. »</w:t>
-      </w:r>
-    </w:p>
-    <w:p>
-      <w:pPr>
-        <w:rPr>
-          <w:rFonts w:ascii="Roboto" w:hAnsi="Roboto"/>
-        </w:rPr>
-      </w:pPr>
-      <w:r>
-        <w:rPr>
-          <w:rFonts w:ascii="Roboto" w:hAnsi="Roboto"/>
-        </w:rPr>
-        <w:t>« Ah ! »</w:t>
-      </w:r>
-    </w:p>
-    <w:p>
-      <w:pPr>
-        <w:rPr>
-          <w:rFonts w:ascii="Roboto" w:hAnsi="Roboto"/>
-        </w:rPr>
-      </w:pPr>
-      <w:r>
-        <w:rPr>
-          <w:rFonts w:ascii="Roboto" w:hAnsi="Roboto"/>
-        </w:rPr>
-        <w:t>J'ai mordu fort le cou de BB. Je pouvais sentir son doux parfum remplir ma bouche. Le bout de ma langue a exploré et revendiqué chaque recoin comme si c'était mon prix. BB était à moi !</w:t>
-      </w:r>
-    </w:p>
-    <w:p>
-      <w:pPr>
-        <w:rPr>
-          <w:rFonts w:ascii="Roboto" w:hAnsi="Roboto"/>
-        </w:rPr>
-      </w:pPr>
-      <w:r>
-        <w:rPr>
-          <w:rFonts w:ascii="Roboto" w:hAnsi="Roboto"/>
-        </w:rPr>
-        <w:t>« Aïe, ça fait mal !! »</w:t>
-      </w:r>
-    </w:p>
-    <w:p>
-      <w:pPr>
-        <w:rPr>
-          <w:rFonts w:ascii="Roboto" w:hAnsi="Roboto"/>
-        </w:rPr>
-      </w:pPr>
-      <w:r>
-        <w:rPr>
-          <w:rFonts w:ascii="Roboto" w:hAnsi="Roboto"/>
-        </w:rPr>
-        <w:t>De son cou mince jusqu'à sa poitrine, sur ses sous-vêtements et jusqu'à son ventre lisse et tonique, il n'y avait aucune partie que je voulais laisser intacte. Mon cœur, qui avait battu sauvagement de colère, a commencé à ralentir, battant maintenant avec quelque chose de plus profond — le désir.</w:t>
-      </w:r>
-    </w:p>
-    <w:p>
-      <w:pPr>
-        <w:rPr>
-          <w:rFonts w:ascii="Roboto" w:hAnsi="Roboto"/>
-        </w:rPr>
-      </w:pPr>
-      <w:r>
-        <w:rPr>
-          <w:rFonts w:ascii="Roboto" w:hAnsi="Roboto"/>
-        </w:rPr>
-        <w:t>« Hic... snif... »</w:t>
-      </w:r>
-    </w:p>
-    <w:p>
-      <w:pPr>
-        <w:rPr>
-          <w:rFonts w:ascii="Roboto" w:hAnsi="Roboto"/>
-        </w:rPr>
-      </w:pPr>
-      <w:r>
-        <w:rPr>
-          <w:rFonts w:ascii="Roboto" w:hAnsi="Roboto"/>
-        </w:rPr>
-        <w:t>Mais alors ce son m'a fait lever la tête des jambes de BB et regarder dans ses yeux en larmes, et soudain je suis revenue à la raison.</w:t>
-      </w:r>
-    </w:p>
-    <w:p>
-      <w:pPr>
-        <w:rPr>
-          <w:rFonts w:ascii="Roboto" w:hAnsi="Roboto"/>
-        </w:rPr>
-      </w:pPr>
-      <w:r>
-        <w:rPr>
-          <w:rFonts w:ascii="Roboto" w:hAnsi="Roboto"/>
-        </w:rPr>
-        <w:t>Les yeux tremblants de BB me regardaient avec peur, comme si j'étais un animal sauvage. Son corps tremblait, pâle et gelé sous les menottes. Je l'ai regardée à nouveau. Son corps délicat...</w:t>
-      </w:r>
-    </w:p>
-    <w:p>
-      <w:pPr>
-        <w:rPr>
-          <w:rFonts w:ascii="Roboto" w:hAnsi="Roboto"/>
-        </w:rPr>
-      </w:pPr>
-      <w:r>
-        <w:rPr>
-          <w:rFonts w:ascii="Roboto" w:hAnsi="Roboto"/>
-        </w:rPr>
-        <w:t>« Hic... Tu es satisfaite maintenant, Love ? »</w:t>
-      </w:r>
-    </w:p>
-    <w:p>
-      <w:pPr>
-        <w:rPr>
-          <w:rFonts w:ascii="Roboto" w:hAnsi="Roboto"/>
-        </w:rPr>
-      </w:pPr>
-      <w:r>
-        <w:rPr>
-          <w:rFonts w:ascii="Roboto" w:hAnsi="Roboto"/>
-        </w:rPr>
-        <w:t>« BB... »</w:t>
-      </w:r>
-    </w:p>
-    <w:p>
-      <w:pPr>
-        <w:rPr>
-          <w:rFonts w:ascii="Roboto" w:hAnsi="Roboto"/>
-        </w:rPr>
-      </w:pPr>
-      <w:r>
-        <w:rPr>
-          <w:rFonts w:ascii="Roboto" w:hAnsi="Roboto"/>
-        </w:rPr>
-        <w:t>« Ou tu n'es toujours pas satisfaite ? Hic... Qu'est-ce que j'ai fait pour te mettre aussi en colère ? »</w:t>
-      </w:r>
-    </w:p>
-    <w:p>
-      <w:pPr>
-        <w:rPr>
-          <w:rFonts w:ascii="Roboto" w:hAnsi="Roboto"/>
-        </w:rPr>
-      </w:pPr>
-      <w:r>
-        <w:rPr>
-          <w:rFonts w:ascii="Roboto" w:hAnsi="Roboto"/>
-        </w:rPr>
-        <w:t>Sa voix en sanglots a fait que ma poitrine s'est sentie encore plus chaude, comme si elle ajoutait plus de carburant au feu. Mais au lieu de faire preuve de sympathie, j'ai réagi comme je le faisais toujours, froidement.</w:t>
-      </w:r>
-    </w:p>
-    <w:p>
-      <w:pPr>
-        <w:rPr>
-          <w:rFonts w:ascii="Roboto" w:hAnsi="Roboto"/>
-        </w:rPr>
-      </w:pPr>
-      <w:r>
-        <w:rPr>
-          <w:rFonts w:ascii="Roboto" w:hAnsi="Roboto"/>
-        </w:rPr>
-        <w:t>« Notre contrat le dit clairement. Quel genre de photo penses-tu que c'était ? »</w:t>
-      </w:r>
-    </w:p>
-    <w:p>
-      <w:pPr>
-        <w:rPr>
-          <w:rFonts w:ascii="Roboto" w:hAnsi="Roboto"/>
-        </w:rPr>
-      </w:pPr>
-      <w:r>
-        <w:rPr>
-          <w:rFonts w:ascii="Roboto" w:hAnsi="Roboto"/>
-        </w:rPr>
-        <w:t xml:space="preserve">« Avec Phi </w:t>
+        <w:t>« Hic... Pourquoi tu n'écoutes pas ? »</w:t>
+      </w:r>
+    </w:p>
+    <w:p>
+      <w:pPr>
+        <w:rPr>
+          <w:rFonts w:ascii="Roboto" w:hAnsi="Roboto"/>
+        </w:rPr>
+      </w:pPr>
+      <w:r>
+        <w:rPr>
+          <w:rFonts w:ascii="Roboto" w:hAnsi="Roboto"/>
+        </w:rPr>
+        <w:t>BB a levé ses mains menottées pour couvrir son visage et ses yeux, pleurant et tremblant, disant quelque chose à propos de son ami.</w:t>
+      </w:r>
+    </w:p>
+    <w:p>
+      <w:pPr>
+        <w:rPr>
+          <w:rFonts w:ascii="Roboto" w:hAnsi="Roboto"/>
+        </w:rPr>
+      </w:pPr>
+      <w:r>
+        <w:rPr>
+          <w:rFonts w:ascii="Roboto" w:hAnsi="Roboto"/>
+        </w:rPr>
+        <w:t>J'ai déverrouillé les menottes sur ses poignets et je l'ai libérée avant de les jeter négligemment à côté du lit.</w:t>
+      </w:r>
+    </w:p>
+    <w:p>
+      <w:pPr>
+        <w:rPr>
+          <w:rFonts w:ascii="Roboto" w:hAnsi="Roboto"/>
+        </w:rPr>
+      </w:pPr>
+      <w:r>
+        <w:rPr>
+          <w:rFonts w:ascii="Roboto" w:hAnsi="Roboto"/>
+        </w:rPr>
+        <w:t xml:space="preserve">« </w:t>
       </w:r>
       <w:proofErr w:type="spellStart"/>
       <w:r>
         <w:rPr>
           <w:rFonts w:ascii="Roboto" w:hAnsi="Roboto"/>
         </w:rPr>
-        <w:t>Dew</w:t>
+        <w:t>Prends</w:t>
       </w:r>
       <w:proofErr w:type="spellEnd"/>
       <w:r>
         <w:rPr>
           <w:rFonts w:ascii="Roboto" w:hAnsi="Roboto"/>
         </w:rPr>
-        <w:t xml:space="preserve">... </w:t>
-      </w:r>
-      <w:proofErr w:type="spellStart"/>
-      <w:r>
-        <w:rPr>
-          <w:rFonts w:ascii="Roboto" w:hAnsi="Roboto"/>
-        </w:rPr>
-        <w:t>Hiks</w:t>
-      </w:r>
-      <w:proofErr w:type="spellEnd"/>
-      <w:r>
-        <w:rPr>
-          <w:rFonts w:ascii="Roboto" w:hAnsi="Roboto"/>
-        </w:rPr>
-        <w:t>... Nous ne sommes pas un couple. »</w:t>
-      </w:r>
-    </w:p>
-    <w:p>
-      <w:pPr>
-        <w:rPr>
-          <w:rFonts w:ascii="Roboto" w:hAnsi="Roboto"/>
-        </w:rPr>
-      </w:pPr>
-      <w:r>
-        <w:rPr>
-          <w:rFonts w:ascii="Roboto" w:hAnsi="Roboto"/>
-        </w:rPr>
-        <w:t>« Tu as souri aussi largement, seul un idiot croirait ça. »</w:t>
-      </w:r>
-    </w:p>
-    <w:p>
-      <w:pPr>
-        <w:rPr>
-          <w:rFonts w:ascii="Roboto" w:hAnsi="Roboto"/>
-        </w:rPr>
-      </w:pPr>
-      <w:r>
-        <w:rPr>
-          <w:rFonts w:ascii="Roboto" w:hAnsi="Roboto"/>
-        </w:rPr>
-        <w:t>« Hic... Pourquoi tu n'écoutes pas ? »</w:t>
-      </w:r>
-    </w:p>
-    <w:p>
-      <w:pPr>
-        <w:rPr>
-          <w:rFonts w:ascii="Roboto" w:hAnsi="Roboto"/>
-        </w:rPr>
-      </w:pPr>
-      <w:r>
-        <w:rPr>
-          <w:rFonts w:ascii="Roboto" w:hAnsi="Roboto"/>
-        </w:rPr>
-        <w:t>BB a levé ses mains menottées pour couvrir son visage et ses yeux, pleurant et tremblant, disant quelque chose à propos de son ami.</w:t>
+        <w:t xml:space="preserve"> bien soin de toi. Romps avec cette personne. Cette fois, je suis gentille. La prochaine fois, ne dis pas que je ne t'ai pas prévenue. »</w:t>
+      </w:r>
+    </w:p>
+    <w:p>
+      <w:pPr>
+        <w:rPr>
+          <w:rFonts w:ascii="Roboto" w:hAnsi="Roboto"/>
+        </w:rPr>
+      </w:pPr>
+      <w:r>
+        <w:rPr>
+          <w:rFonts w:ascii="Roboto" w:hAnsi="Roboto"/>
+        </w:rPr>
+        <w:t>.</w:t>
+      </w:r>
+    </w:p>
+    <w:p>
+      <w:pPr>
+        <w:rPr>
+          <w:rFonts w:ascii="Roboto" w:hAnsi="Roboto"/>
+        </w:rPr>
+      </w:pPr>
+      <w:r>
+        <w:rPr>
+          <w:rFonts w:ascii="Roboto" w:hAnsi="Roboto"/>
+        </w:rPr>
+        <w:t>Il vaudrait mieux retourner à la chambre que de regarder le visage de BB, car tout deviendrait plus intense qu'avant. En ce moment, je ne pouvais pas contrôler mes émotions ou mes actions. Passer du temps seule dans un bain chaud pourrait me calmer un peu.</w:t>
+      </w:r>
+    </w:p>
+    <w:p>
+      <w:pPr>
+        <w:rPr>
+          <w:rFonts w:ascii="Roboto" w:hAnsi="Roboto"/>
+        </w:rPr>
+      </w:pPr>
+      <w:r>
+        <w:rPr>
+          <w:rFonts w:ascii="Roboto" w:hAnsi="Roboto"/>
+        </w:rPr>
+        <w:t>Même si le contrat disait qu'elle devait accepter ce traitement, le contrat a été fait pour qu'une femme avide puisse accepter ma mauvaise humeur et trouver un moyen de la libérer. Avant, je regardais toujours de haut les femmes coupables.</w:t>
+      </w:r>
+    </w:p>
+    <w:p>
+      <w:pPr>
+        <w:rPr>
+          <w:rFonts w:ascii="Roboto" w:hAnsi="Roboto"/>
+        </w:rPr>
+      </w:pPr>
+      <w:r>
+        <w:rPr>
+          <w:rFonts w:ascii="Roboto" w:hAnsi="Roboto"/>
+        </w:rPr>
+        <w:t>Je n'étais pas sauvage du tout... alors pourquoi avait-elle l'air de ça ?</w:t>
+      </w:r>
+    </w:p>
+    <w:p>
+      <w:pPr>
+        <w:rPr>
+          <w:rFonts w:ascii="Roboto" w:hAnsi="Roboto"/>
+        </w:rPr>
+      </w:pPr>
+      <w:r>
+        <w:rPr>
+          <w:rFonts w:ascii="Roboto" w:hAnsi="Roboto"/>
+        </w:rPr>
+        <w:t>. .</w:t>
+      </w:r>
+    </w:p>
+    <w:p>
+      <w:pPr>
+        <w:rPr>
+          <w:rFonts w:ascii="Roboto" w:hAnsi="Roboto"/>
+        </w:rPr>
+      </w:pPr>
+      <w:r>
+        <w:rPr>
+          <w:rFonts w:ascii="Roboto" w:hAnsi="Roboto"/>
+        </w:rPr>
+        <w:t>Le temps a passé lentement, et il était presque 20 heures. La colère initiale s'est estompée, remplacée par un sentiment de perte alors que l'image des marques rouges sur mon poignet à cause de la lutte de BB se rejouait encore et encore dans mon esprit.</w:t>
+      </w:r>
+    </w:p>
+    <w:p>
+      <w:pPr>
+        <w:rPr>
+          <w:rFonts w:ascii="Roboto" w:hAnsi="Roboto"/>
+        </w:rPr>
+      </w:pPr>
+      <w:r>
+        <w:rPr>
+          <w:rFonts w:ascii="Roboto" w:hAnsi="Roboto"/>
+        </w:rPr>
+        <w:t>Mon corps était aussi rouge et meurtri par des marques de morsure. J'ai commencé à me sentir anxieuse, même si je n'avais jamais ressenti cela auparavant. Oh... pourquoi devais-je me sentir comme ça ? C'est fou !</w:t>
+      </w:r>
+    </w:p>
+    <w:p>
+      <w:pPr>
+        <w:rPr>
+          <w:rFonts w:ascii="Roboto" w:hAnsi="Roboto"/>
+        </w:rPr>
+      </w:pPr>
+      <w:r>
+        <w:rPr>
+          <w:rFonts w:ascii="Roboto" w:hAnsi="Roboto"/>
+        </w:rPr>
+        <w:t>.</w:t>
+      </w:r>
+    </w:p>
+    <w:p>
+      <w:pPr>
+        <w:rPr>
+          <w:rFonts w:ascii="Roboto" w:hAnsi="Roboto"/>
+        </w:rPr>
+      </w:pPr>
+      <w:r>
+        <w:rPr>
+          <w:rFonts w:ascii="Roboto" w:hAnsi="Roboto"/>
+        </w:rPr>
+        <w:t>Toc... Toc</w:t>
+      </w:r>
+    </w:p>
+    <w:p>
+      <w:pPr>
+        <w:rPr>
+          <w:rFonts w:ascii="Roboto" w:hAnsi="Roboto"/>
+        </w:rPr>
+      </w:pPr>
+      <w:r>
+        <w:rPr>
+          <w:rFonts w:ascii="Roboto" w:hAnsi="Roboto"/>
+        </w:rPr>
+        <w:t>« BB. »</w:t>
+      </w:r>
+    </w:p>
+    <w:p>
+      <w:pPr>
+        <w:rPr>
+          <w:rFonts w:ascii="Roboto" w:hAnsi="Roboto"/>
+        </w:rPr>
+      </w:pPr>
+      <w:r>
+        <w:rPr>
+          <w:rFonts w:ascii="Roboto" w:hAnsi="Roboto"/>
+        </w:rPr>
+        <w:t>Je me suis levée et j'ai frappé à la porte, mais il n'y avait aucun signe qu'elle allait l'ouvrir, alors j'ai frappé à nouveau. Si BB ne l'ouvrait toujours pas cette fois, je...</w:t>
+      </w:r>
+    </w:p>
+    <w:p>
+      <w:pPr>
+        <w:rPr>
+          <w:rFonts w:ascii="Roboto" w:hAnsi="Roboto"/>
+        </w:rPr>
+      </w:pPr>
+      <w:r>
+        <w:rPr>
+          <w:rFonts w:ascii="Roboto" w:hAnsi="Roboto"/>
+        </w:rPr>
+        <w:t>La porte s'est lentement ouverte de l'intérieur, révélant la propriétaire de la chambre qui se tenait là. Ses cheveux étaient encore humides et elle portait un pyjama à manches longues et à jambes longues.</w:t>
+      </w:r>
+    </w:p>
+    <w:p>
+      <w:pPr>
+        <w:rPr>
+          <w:rFonts w:ascii="Roboto" w:hAnsi="Roboto"/>
+        </w:rPr>
+      </w:pPr>
+      <w:r>
+        <w:rPr>
+          <w:rFonts w:ascii="Roboto" w:hAnsi="Roboto"/>
+        </w:rPr>
+        <w:t>Ses yeux et son nez étaient meurtris et rouges, alors je ne pouvais rien faire.</w:t>
       </w:r>
     </w:p>
     <w:p>
@@ -34059,215 +34303,6 @@
           <w:rFonts w:ascii="Roboto" w:hAnsi="Roboto"/>
         </w:rPr>
         <w:lastRenderedPageBreak/>
-        <w:t>J'ai déverrouillé les menottes sur ses poignets et je l'ai libérée avant de les jeter négligemment à côté du lit.</w:t>
-      </w:r>
-    </w:p>
-    <w:p>
-      <w:pPr>
-        <w:rPr>
-          <w:rFonts w:ascii="Roboto" w:hAnsi="Roboto"/>
-        </w:rPr>
-      </w:pPr>
-      <w:r>
-        <w:rPr>
-          <w:rFonts w:ascii="Roboto" w:hAnsi="Roboto"/>
-        </w:rPr>
-        <w:t xml:space="preserve">« </w:t>
-      </w:r>
-      <w:proofErr w:type="spellStart"/>
-      <w:r>
-        <w:rPr>
-          <w:rFonts w:ascii="Roboto" w:hAnsi="Roboto"/>
-        </w:rPr>
-        <w:t>Prends</w:t>
-      </w:r>
-      <w:proofErr w:type="spellEnd"/>
-      <w:r>
-        <w:rPr>
-          <w:rFonts w:ascii="Roboto" w:hAnsi="Roboto"/>
-        </w:rPr>
-        <w:t xml:space="preserve"> bien soin de toi. Romps avec cette personne. Cette fois, je suis gentille. La prochaine fois, ne dis pas que je ne t'ai pas prévenue. »</w:t>
-      </w:r>
-    </w:p>
-    <w:p>
-      <w:pPr>
-        <w:rPr>
-          <w:rFonts w:ascii="Roboto" w:hAnsi="Roboto"/>
-        </w:rPr>
-      </w:pPr>
-      <w:r>
-        <w:rPr>
-          <w:rFonts w:ascii="Roboto" w:hAnsi="Roboto"/>
-        </w:rPr>
-        <w:t>.</w:t>
-      </w:r>
-    </w:p>
-    <w:p>
-      <w:pPr>
-        <w:rPr>
-          <w:rFonts w:ascii="Roboto" w:hAnsi="Roboto"/>
-        </w:rPr>
-      </w:pPr>
-      <w:r>
-        <w:rPr>
-          <w:rFonts w:ascii="Roboto" w:hAnsi="Roboto"/>
-        </w:rPr>
-        <w:t>Il vaudrait mieux retourner à la chambre que de regarder le visage de BB, car tout deviendrait plus intense qu'avant. En ce moment, je ne pouvais pas contrôler mes émotions ou mes actions. Passer du temps seule dans un bain chaud pourrait me calmer un peu.</w:t>
-      </w:r>
-    </w:p>
-    <w:p>
-      <w:pPr>
-        <w:rPr>
-          <w:rFonts w:ascii="Roboto" w:hAnsi="Roboto"/>
-        </w:rPr>
-      </w:pPr>
-      <w:r>
-        <w:rPr>
-          <w:rFonts w:ascii="Roboto" w:hAnsi="Roboto"/>
-        </w:rPr>
-        <w:t>Même si le contrat disait qu'elle devait accepter ce traitement, le contrat a été fait pour qu'une femme avide puisse accepter ma mauvaise humeur et trouver un moyen de la libérer. Avant, je regardais toujours de haut les femmes coupables.</w:t>
-      </w:r>
-    </w:p>
-    <w:p>
-      <w:pPr>
-        <w:rPr>
-          <w:rFonts w:ascii="Roboto" w:hAnsi="Roboto"/>
-        </w:rPr>
-      </w:pPr>
-      <w:r>
-        <w:rPr>
-          <w:rFonts w:ascii="Roboto" w:hAnsi="Roboto"/>
-        </w:rPr>
-        <w:t>Je n'étais pas sauvage du tout... alors pourquoi avait-elle l'air de ça ?</w:t>
-      </w:r>
-    </w:p>
-    <w:p>
-      <w:pPr>
-        <w:rPr>
-          <w:rFonts w:ascii="Roboto" w:hAnsi="Roboto"/>
-        </w:rPr>
-      </w:pPr>
-      <w:r>
-        <w:rPr>
-          <w:rFonts w:ascii="Roboto" w:hAnsi="Roboto"/>
-        </w:rPr>
-        <w:t>. .</w:t>
-      </w:r>
-    </w:p>
-    <w:p>
-      <w:pPr>
-        <w:rPr>
-          <w:rFonts w:ascii="Roboto" w:hAnsi="Roboto"/>
-        </w:rPr>
-      </w:pPr>
-      <w:r>
-        <w:rPr>
-          <w:rFonts w:ascii="Roboto" w:hAnsi="Roboto"/>
-        </w:rPr>
-        <w:t>Le temps a passé lentement, et il était presque 20 heures. La colère initiale s'est estompée, remplacée par un sentiment de perte alors que l'image des marques rouges sur mon poignet à cause de la lutte de BB se rejouait encore et encore dans mon esprit.</w:t>
-      </w:r>
-    </w:p>
-    <w:p>
-      <w:pPr>
-        <w:rPr>
-          <w:rFonts w:ascii="Roboto" w:hAnsi="Roboto"/>
-        </w:rPr>
-      </w:pPr>
-      <w:r>
-        <w:rPr>
-          <w:rFonts w:ascii="Roboto" w:hAnsi="Roboto"/>
-        </w:rPr>
-        <w:t>Mon corps était aussi rouge et meurtri par des marques de morsure. J'ai commencé à me sentir anxieuse, même si je n'avais jamais ressenti cela auparavant. Oh... pourquoi devais-je me sentir comme ça ? C'est fou !</w:t>
-      </w:r>
-    </w:p>
-    <w:p>
-      <w:pPr>
-        <w:rPr>
-          <w:rFonts w:ascii="Roboto" w:hAnsi="Roboto"/>
-        </w:rPr>
-      </w:pPr>
-      <w:r>
-        <w:rPr>
-          <w:rFonts w:ascii="Roboto" w:hAnsi="Roboto"/>
-        </w:rPr>
-        <w:t>.</w:t>
-      </w:r>
-    </w:p>
-    <w:p>
-      <w:pPr>
-        <w:rPr>
-          <w:rFonts w:ascii="Roboto" w:hAnsi="Roboto"/>
-        </w:rPr>
-      </w:pPr>
-      <w:r>
-        <w:rPr>
-          <w:rFonts w:ascii="Roboto" w:hAnsi="Roboto"/>
-        </w:rPr>
-        <w:t>Toc... Toc</w:t>
-      </w:r>
-    </w:p>
-    <w:p>
-      <w:pPr>
-        <w:rPr>
-          <w:rFonts w:ascii="Roboto" w:hAnsi="Roboto"/>
-        </w:rPr>
-      </w:pPr>
-      <w:r>
-        <w:rPr>
-          <w:rFonts w:ascii="Roboto" w:hAnsi="Roboto"/>
-        </w:rPr>
-        <w:t>« BB. »</w:t>
-      </w:r>
-    </w:p>
-    <w:p>
-      <w:pPr>
-        <w:rPr>
-          <w:rFonts w:ascii="Roboto" w:hAnsi="Roboto"/>
-        </w:rPr>
-      </w:pPr>
-      <w:r>
-        <w:rPr>
-          <w:rFonts w:ascii="Roboto" w:hAnsi="Roboto"/>
-        </w:rPr>
-        <w:t>Je me suis levée et j'ai frappé à la porte, mais il n'y avait aucun signe qu'elle allait l'ouvrir, alors j'ai frappé à nouveau. Si BB ne l'ouvrait toujours pas cette fois, je...</w:t>
-      </w:r>
-    </w:p>
-    <w:p>
-      <w:pPr>
-        <w:rPr>
-          <w:rFonts w:ascii="Roboto" w:hAnsi="Roboto"/>
-        </w:rPr>
-      </w:pPr>
-      <w:r>
-        <w:rPr>
-          <w:rFonts w:ascii="Roboto" w:hAnsi="Roboto"/>
-        </w:rPr>
-        <w:t>La porte s'est lentement ouverte de l'intérieur, révélant la propriétaire de la chambre qui se tenait là. Ses cheveux étaient encore humides et elle portait un pyjama à manches longues et à jambes longues.</w:t>
-      </w:r>
-    </w:p>
-    <w:p>
-      <w:pPr>
-        <w:rPr>
-          <w:rFonts w:ascii="Roboto" w:hAnsi="Roboto"/>
-        </w:rPr>
-      </w:pPr>
-      <w:r>
-        <w:rPr>
-          <w:rFonts w:ascii="Roboto" w:hAnsi="Roboto"/>
-        </w:rPr>
-        <w:t>Ses yeux et son nez étaient meurtris et rouges, alors je ne pouvais rien faire.</w:t>
-      </w:r>
-    </w:p>
-    <w:p>
-      <w:pPr>
-        <w:rPr>
-          <w:rFonts w:ascii="Roboto" w:hAnsi="Roboto"/>
-        </w:rPr>
-      </w:pPr>
-      <w:r>
-        <w:rPr>
-          <w:rFonts w:ascii="Roboto" w:hAnsi="Roboto"/>
-        </w:rPr>
         <w:t>Soudain, j'étais dans une situation incertaine que je n'avais jamais vécue auparavant.</w:t>
       </w:r>
     </w:p>
@@ -34294,7 +34329,6 @@
         <w:rPr>
           <w:rFonts w:ascii="Roboto" w:hAnsi="Roboto"/>
         </w:rPr>
-        <w:lastRenderedPageBreak/>
         <w:t>Mais BB n'a pas laissé le silence gênant durer longtemps. Elle m'a demandé avec une expression insouciante et une voix rauque.</w:t>
       </w:r>
     </w:p>
@@ -34574,6 +34608,7 @@
           <w:i/>
           <w:iCs/>
         </w:rPr>
+        <w:lastRenderedPageBreak/>
         <w:t>Hah</w:t>
       </w:r>
       <w:proofErr w:type="spellEnd"/>
@@ -34609,7 +34644,6 @@
         <w:rPr>
           <w:rFonts w:ascii="Roboto" w:hAnsi="Roboto"/>
         </w:rPr>
-        <w:lastRenderedPageBreak/>
         <w:t>« Tu cries si fort. Tu n'as aucune patience. »</w:t>
       </w:r>
     </w:p>
@@ -35494,6 +35528,7 @@
   <w:style w:type="character" w:default="1" w:styleId="Policepardfaut">
     <w:name w:val="Default Paragraph Font"/>
     <w:uiPriority w:val="1"/>
+    <w:semiHidden/>
     <w:unhideWhenUsed/>
   </w:style>
   <w:style w:type="table" w:default="1" w:styleId="TableauNormal">

</xml_diff>